<commit_message>
Docs added Singleton pattern.
</commit_message>
<xml_diff>
--- a/C24 Ex02 Lior 206631418 Daniel 323818856.docx
+++ b/C24 Ex02 Lior 206631418 Daniel 323818856.docx
@@ -1002,7 +1002,10 @@
         <w:t xml:space="preserve">כלומר: </w:t>
       </w:r>
       <w:r>
-        <w:t>Private constructor</w:t>
+        <w:t>p</w:t>
+      </w:r>
+      <w:r>
+        <w:t>rivate constructor</w:t>
       </w:r>
       <w:r>
         <w:rPr>
@@ -1017,6 +1020,7 @@
         <w:spacing w:after="0" w:line="240" w:lineRule="auto"/>
         <w:ind w:right="720"/>
         <w:rPr>
+          <w:rFonts w:hint="cs"/>
           <w:rtl/>
         </w:rPr>
       </w:pPr>
@@ -1028,7 +1032,16 @@
         <w:t xml:space="preserve">הגישה למופע של המחלקה נעשה באמצעות </w:t>
       </w:r>
       <w:r>
-        <w:t>Private Static</w:t>
+        <w:t>p</w:t>
+      </w:r>
+      <w:r>
+        <w:t xml:space="preserve">rivate </w:t>
+      </w:r>
+      <w:r>
+        <w:t>s</w:t>
+      </w:r>
+      <w:r>
+        <w:t>tatic</w:t>
       </w:r>
       <w:r>
         <w:rPr>
@@ -1125,7 +1138,13 @@
         <w:t xml:space="preserve">המימוש הוא </w:t>
       </w:r>
       <w:r>
-        <w:t>Thread Safe</w:t>
+        <w:t xml:space="preserve">Thread </w:t>
+      </w:r>
+      <w:r>
+        <w:t>s</w:t>
+      </w:r>
+      <w:r>
+        <w:t>afe</w:t>
       </w:r>
       <w:r>
         <w:rPr>
@@ -1207,6 +1226,21 @@
           <w:rtl/>
         </w:rPr>
       </w:pPr>
+    </w:p>
+    <w:p>
+      <w:pPr>
+        <w:bidi w:val="0"/>
+        <w:spacing w:after="200"/>
+        <w:rPr>
+          <w:rtl/>
+        </w:rPr>
+      </w:pPr>
+      <w:r>
+        <w:rPr>
+          <w:rtl/>
+        </w:rPr>
+        <w:br w:type="page"/>
+      </w:r>
     </w:p>
     <w:p>
       <w:pPr>
@@ -1248,34 +1282,77 @@
       </w:pPr>
       <w:r>
         <w:rPr>
-          <w:rFonts w:hint="cs"/>
-          <w:rtl/>
-        </w:rPr>
-        <w:t>[</w:t>
-      </w:r>
-      <w:r>
-        <w:t>sequence diagram</w:t>
-      </w:r>
-      <w:r>
-        <w:rPr>
-          <w:rFonts w:hint="cs"/>
-          <w:rtl/>
-        </w:rPr>
-        <w:t xml:space="preserve"> שמציגה את התהליך שקשור לתבנית</w:t>
-      </w:r>
-      <w:r>
-        <w:rPr>
-          <w:rFonts w:hint="cs"/>
-          <w:rtl/>
-        </w:rPr>
-        <w:t xml:space="preserve"> והאינטראקציה בין המחלקות</w:t>
-      </w:r>
-      <w:r>
-        <w:rPr>
-          <w:rFonts w:hint="cs"/>
-          <w:rtl/>
-        </w:rPr>
-        <w:t>]</w:t>
+          <w:noProof/>
+        </w:rPr>
+        <w:drawing>
+          <wp:anchor distT="0" distB="0" distL="114300" distR="114300" simplePos="0" relativeHeight="251650048" behindDoc="1" locked="0" layoutInCell="1" allowOverlap="1" wp14:anchorId="545B5A3A" wp14:editId="48DDC260">
+            <wp:simplePos x="0" y="0"/>
+            <wp:positionH relativeFrom="column">
+              <wp:posOffset>-730250</wp:posOffset>
+            </wp:positionH>
+            <wp:positionV relativeFrom="paragraph">
+              <wp:posOffset>194944</wp:posOffset>
+            </wp:positionV>
+            <wp:extent cx="6641674" cy="5710913"/>
+            <wp:effectExtent l="0" t="0" r="6985" b="4445"/>
+            <wp:wrapNone/>
+            <wp:docPr id="1561734771" name="תמונה 1"/>
+            <wp:cNvGraphicFramePr>
+              <a:graphicFrameLocks xmlns:a="http://schemas.openxmlformats.org/drawingml/2006/main" noChangeAspect="1"/>
+            </wp:cNvGraphicFramePr>
+            <a:graphic xmlns:a="http://schemas.openxmlformats.org/drawingml/2006/main">
+              <a:graphicData uri="http://schemas.openxmlformats.org/drawingml/2006/picture">
+                <pic:pic xmlns:pic="http://schemas.openxmlformats.org/drawingml/2006/picture">
+                  <pic:nvPicPr>
+                    <pic:cNvPr id="0" name="Picture 1"/>
+                    <pic:cNvPicPr>
+                      <a:picLocks noChangeAspect="1" noChangeArrowheads="1"/>
+                    </pic:cNvPicPr>
+                  </pic:nvPicPr>
+                  <pic:blipFill>
+                    <a:blip r:embed="rId9">
+                      <a:extLst>
+                        <a:ext uri="{28A0092B-C50C-407E-A947-70E740481C1C}">
+                          <a14:useLocalDpi xmlns:a14="http://schemas.microsoft.com/office/drawing/2010/main" val="0"/>
+                        </a:ext>
+                      </a:extLst>
+                    </a:blip>
+                    <a:srcRect/>
+                    <a:stretch>
+                      <a:fillRect/>
+                    </a:stretch>
+                  </pic:blipFill>
+                  <pic:spPr bwMode="auto">
+                    <a:xfrm>
+                      <a:off x="0" y="0"/>
+                      <a:ext cx="6648636" cy="5716899"/>
+                    </a:xfrm>
+                    <a:prstGeom prst="rect">
+                      <a:avLst/>
+                    </a:prstGeom>
+                    <a:noFill/>
+                    <a:ln>
+                      <a:noFill/>
+                    </a:ln>
+                  </pic:spPr>
+                </pic:pic>
+              </a:graphicData>
+            </a:graphic>
+            <wp14:sizeRelH relativeFrom="margin">
+              <wp14:pctWidth>0</wp14:pctWidth>
+            </wp14:sizeRelH>
+            <wp14:sizeRelV relativeFrom="margin">
+              <wp14:pctHeight>0</wp14:pctHeight>
+            </wp14:sizeRelV>
+          </wp:anchor>
+        </w:drawing>
+      </w:r>
+      <w:r>
+        <w:rPr>
+          <w:rFonts w:hint="cs"/>
+          <w:rtl/>
+        </w:rPr>
+        <w:t>של האינטרקציה המורכבת ביותר.</w:t>
       </w:r>
     </w:p>
     <w:p>
@@ -1283,6 +1360,7 @@
         <w:spacing w:after="0" w:line="240" w:lineRule="auto"/>
         <w:ind w:right="720"/>
         <w:rPr>
+          <w:rFonts w:hint="cs"/>
           <w:rtl/>
         </w:rPr>
       </w:pPr>
@@ -1310,6 +1388,103 @@
         <w:spacing w:after="0" w:line="240" w:lineRule="auto"/>
         <w:ind w:right="720"/>
         <w:rPr>
+          <w:rtl/>
+        </w:rPr>
+      </w:pPr>
+    </w:p>
+    <w:p>
+      <w:pPr>
+        <w:spacing w:after="0" w:line="240" w:lineRule="auto"/>
+        <w:ind w:right="720"/>
+        <w:rPr>
+          <w:rtl/>
+        </w:rPr>
+      </w:pPr>
+    </w:p>
+    <w:p>
+      <w:pPr>
+        <w:spacing w:after="0" w:line="240" w:lineRule="auto"/>
+        <w:ind w:right="720"/>
+        <w:rPr>
+          <w:rtl/>
+        </w:rPr>
+      </w:pPr>
+    </w:p>
+    <w:p>
+      <w:pPr>
+        <w:spacing w:after="0" w:line="240" w:lineRule="auto"/>
+        <w:ind w:right="720"/>
+        <w:rPr>
+          <w:rtl/>
+        </w:rPr>
+      </w:pPr>
+    </w:p>
+    <w:p>
+      <w:pPr>
+        <w:spacing w:after="0" w:line="240" w:lineRule="auto"/>
+        <w:ind w:right="720"/>
+        <w:rPr>
+          <w:rtl/>
+        </w:rPr>
+      </w:pPr>
+    </w:p>
+    <w:p>
+      <w:pPr>
+        <w:spacing w:after="0" w:line="240" w:lineRule="auto"/>
+        <w:ind w:right="720"/>
+        <w:rPr>
+          <w:rtl/>
+        </w:rPr>
+      </w:pPr>
+    </w:p>
+    <w:p>
+      <w:pPr>
+        <w:spacing w:after="0" w:line="240" w:lineRule="auto"/>
+        <w:ind w:right="720"/>
+        <w:rPr>
+          <w:rtl/>
+        </w:rPr>
+      </w:pPr>
+    </w:p>
+    <w:p>
+      <w:pPr>
+        <w:spacing w:after="0" w:line="240" w:lineRule="auto"/>
+        <w:ind w:right="720"/>
+        <w:rPr>
+          <w:rFonts w:hint="cs"/>
+        </w:rPr>
+      </w:pPr>
+    </w:p>
+    <w:p>
+      <w:pPr>
+        <w:spacing w:after="0" w:line="240" w:lineRule="auto"/>
+        <w:ind w:right="720"/>
+        <w:rPr>
+          <w:rtl/>
+        </w:rPr>
+      </w:pPr>
+    </w:p>
+    <w:p>
+      <w:pPr>
+        <w:bidi w:val="0"/>
+        <w:spacing w:after="200"/>
+        <w:rPr>
+          <w:rtl/>
+        </w:rPr>
+      </w:pPr>
+      <w:r>
+        <w:rPr>
+          <w:rtl/>
+        </w:rPr>
+        <w:br w:type="page"/>
+      </w:r>
+    </w:p>
+    <w:p>
+      <w:pPr>
+        <w:spacing w:after="0" w:line="240" w:lineRule="auto"/>
+        <w:ind w:right="720"/>
+        <w:rPr>
+          <w:rFonts w:hint="cs"/>
           <w:rtl/>
         </w:rPr>
       </w:pPr>
@@ -1353,91 +1528,132 @@
     </w:p>
     <w:p>
       <w:pPr>
+        <w:bidi w:val="0"/>
         <w:spacing w:after="0" w:line="240" w:lineRule="auto"/>
         <w:ind w:right="720"/>
-        <w:rPr>
-          <w:rtl/>
-        </w:rPr>
-      </w:pPr>
-      <w:r>
-        <w:rPr>
-          <w:rFonts w:hint="cs"/>
-          <w:rtl/>
-        </w:rPr>
-        <w:t>[</w:t>
-      </w:r>
-      <w:r>
-        <w:t>class diagram</w:t>
-      </w:r>
-      <w:r>
-        <w:rPr>
-          <w:rFonts w:hint="cs"/>
-          <w:rtl/>
-        </w:rPr>
-        <w:t xml:space="preserve"> שמתארת את המחלקות שלכם שמעורבות בתבנית (תיאור מלא שכולל </w:t>
-      </w:r>
-      <w:r>
-        <w:t>Properties</w:t>
-      </w:r>
-      <w:r>
-        <w:rPr>
-          <w:rFonts w:hint="cs"/>
-          <w:rtl/>
-        </w:rPr>
-        <w:t xml:space="preserve"> ו- </w:t>
-      </w:r>
-      <w:r>
-        <w:t>Methods</w:t>
-      </w:r>
-      <w:r>
-        <w:rPr>
-          <w:rFonts w:hint="cs"/>
-          <w:rtl/>
-        </w:rPr>
-        <w:t>) והיחסים ביניהם (</w:t>
+        <w:jc w:val="center"/>
+      </w:pPr>
+      <w:r>
+        <w:rPr>
+          <w:b/>
+          <w:bCs/>
+        </w:rPr>
+        <w:t>Singleton:</w:t>
+      </w:r>
+      <w:r>
+        <w:t xml:space="preserve"> </w:t>
       </w:r>
       <w:proofErr w:type="spellStart"/>
       <w:r>
-        <w:rPr>
-          <w:rFonts w:hint="cs"/>
-          <w:rtl/>
-        </w:rPr>
-        <w:t>תאור</w:t>
+        <w:t>UserManager</w:t>
       </w:r>
       <w:proofErr w:type="spellEnd"/>
-      <w:r>
-        <w:rPr>
-          <w:rFonts w:hint="cs"/>
-          <w:rtl/>
-        </w:rPr>
-        <w:t xml:space="preserve"> מלא עבור כל יחס כפי שלמדנו בכיתה). עבור כל מחלקה שלכם, </w:t>
+    </w:p>
+    <w:p>
+      <w:pPr>
+        <w:bidi w:val="0"/>
+        <w:spacing w:after="0" w:line="240" w:lineRule="auto"/>
+        <w:ind w:right="720"/>
+        <w:jc w:val="center"/>
+      </w:pPr>
+      <w:r>
+        <w:rPr>
+          <w:noProof/>
+        </w:rPr>
+        <w:drawing>
+          <wp:anchor distT="0" distB="0" distL="114300" distR="114300" simplePos="0" relativeHeight="251655168" behindDoc="1" locked="0" layoutInCell="1" allowOverlap="1" wp14:anchorId="230483BB" wp14:editId="25756835">
+            <wp:simplePos x="0" y="0"/>
+            <wp:positionH relativeFrom="column">
+              <wp:posOffset>-1022350</wp:posOffset>
+            </wp:positionH>
+            <wp:positionV relativeFrom="paragraph">
+              <wp:posOffset>273685</wp:posOffset>
+            </wp:positionV>
+            <wp:extent cx="7296150" cy="5173890"/>
+            <wp:effectExtent l="0" t="0" r="0" b="8255"/>
+            <wp:wrapNone/>
+            <wp:docPr id="519492658" name="תמונה 3"/>
+            <wp:cNvGraphicFramePr>
+              <a:graphicFrameLocks xmlns:a="http://schemas.openxmlformats.org/drawingml/2006/main" noChangeAspect="1"/>
+            </wp:cNvGraphicFramePr>
+            <a:graphic xmlns:a="http://schemas.openxmlformats.org/drawingml/2006/main">
+              <a:graphicData uri="http://schemas.openxmlformats.org/drawingml/2006/picture">
+                <pic:pic xmlns:pic="http://schemas.openxmlformats.org/drawingml/2006/picture">
+                  <pic:nvPicPr>
+                    <pic:cNvPr id="0" name="Picture 4"/>
+                    <pic:cNvPicPr>
+                      <a:picLocks noChangeAspect="1" noChangeArrowheads="1"/>
+                    </pic:cNvPicPr>
+                  </pic:nvPicPr>
+                  <pic:blipFill>
+                    <a:blip r:embed="rId10" cstate="print">
+                      <a:extLst>
+                        <a:ext uri="{28A0092B-C50C-407E-A947-70E740481C1C}">
+                          <a14:useLocalDpi xmlns:a14="http://schemas.microsoft.com/office/drawing/2010/main" val="0"/>
+                        </a:ext>
+                      </a:extLst>
+                    </a:blip>
+                    <a:srcRect/>
+                    <a:stretch>
+                      <a:fillRect/>
+                    </a:stretch>
+                  </pic:blipFill>
+                  <pic:spPr bwMode="auto">
+                    <a:xfrm>
+                      <a:off x="0" y="0"/>
+                      <a:ext cx="7306767" cy="5181419"/>
+                    </a:xfrm>
+                    <a:prstGeom prst="rect">
+                      <a:avLst/>
+                    </a:prstGeom>
+                    <a:noFill/>
+                    <a:ln>
+                      <a:noFill/>
+                    </a:ln>
+                  </pic:spPr>
+                </pic:pic>
+              </a:graphicData>
+            </a:graphic>
+            <wp14:sizeRelH relativeFrom="margin">
+              <wp14:pctWidth>0</wp14:pctWidth>
+            </wp14:sizeRelH>
+            <wp14:sizeRelV relativeFrom="margin">
+              <wp14:pctHeight>0</wp14:pctHeight>
+            </wp14:sizeRelV>
+          </wp:anchor>
+        </w:drawing>
+      </w:r>
+      <w:r>
+        <w:rPr>
+          <w:b/>
+          <w:bCs/>
+        </w:rPr>
+        <w:t>Clients:</w:t>
+      </w:r>
+      <w:r>
+        <w:t xml:space="preserve"> </w:t>
       </w:r>
       <w:proofErr w:type="spellStart"/>
       <w:r>
-        <w:rPr>
-          <w:rFonts w:hint="cs"/>
-          <w:rtl/>
-        </w:rPr>
-        <w:t>כיתבו</w:t>
+        <w:t>FormMain</w:t>
       </w:r>
       <w:proofErr w:type="spellEnd"/>
       <w:r>
-        <w:rPr>
-          <w:rFonts w:hint="cs"/>
-          <w:rtl/>
-        </w:rPr>
-        <w:t xml:space="preserve"> מי המקבילה שלה (אם יש כזו) בתבנית (</w:t>
-      </w:r>
-      <w:r>
-        <w:t>Pattern</w:t>
-      </w:r>
-      <w:r>
-        <w:rPr>
-          <w:rFonts w:hint="cs"/>
-          <w:rtl/>
-        </w:rPr>
-        <w:t>) שבחרתם</w:t>
-      </w:r>
+        <w:t xml:space="preserve">, </w:t>
+      </w:r>
+      <w:proofErr w:type="spellStart"/>
+      <w:r>
+        <w:t>FormFindMatch</w:t>
+      </w:r>
+      <w:proofErr w:type="spellEnd"/>
+      <w:r>
+        <w:t xml:space="preserve">, </w:t>
+      </w:r>
+      <w:proofErr w:type="spellStart"/>
+      <w:r>
+        <w:t>FormFriendOverView</w:t>
+      </w:r>
+      <w:proofErr w:type="spellEnd"/>
     </w:p>
     <w:p>
       <w:pPr>
@@ -1471,6 +1687,7 @@
         <w:spacing w:after="0" w:line="240" w:lineRule="auto"/>
         <w:ind w:right="720"/>
         <w:rPr>
+          <w:rFonts w:hint="cs"/>
           <w:rtl/>
         </w:rPr>
       </w:pPr>
@@ -1480,6 +1697,7 @@
         <w:spacing w:after="0" w:line="240" w:lineRule="auto"/>
         <w:ind w:right="720"/>
         <w:rPr>
+          <w:rFonts w:hint="cs"/>
           <w:rtl/>
         </w:rPr>
       </w:pPr>
@@ -1488,9 +1706,6 @@
       <w:pPr>
         <w:bidi w:val="0"/>
         <w:spacing w:after="200"/>
-        <w:rPr>
-          <w:rtl/>
-        </w:rPr>
       </w:pPr>
       <w:r>
         <w:rPr>
@@ -1603,6 +1818,42 @@
       <w:pPr>
         <w:spacing w:after="0" w:line="240" w:lineRule="auto"/>
         <w:ind w:right="720"/>
+        <w:rPr>
+          <w:rtl/>
+        </w:rPr>
+      </w:pPr>
+    </w:p>
+    <w:p>
+      <w:pPr>
+        <w:spacing w:after="0" w:line="240" w:lineRule="auto"/>
+        <w:ind w:right="720"/>
+        <w:rPr>
+          <w:rtl/>
+        </w:rPr>
+      </w:pPr>
+    </w:p>
+    <w:p>
+      <w:pPr>
+        <w:spacing w:after="200"/>
+        <w:jc w:val="right"/>
+        <w:rPr>
+          <w:rtl/>
+        </w:rPr>
+      </w:pPr>
+      <w:r>
+        <w:rPr>
+          <w:rtl/>
+        </w:rPr>
+        <w:br w:type="page"/>
+      </w:r>
+    </w:p>
+    <w:p>
+      <w:pPr>
+        <w:spacing w:after="0" w:line="240" w:lineRule="auto"/>
+        <w:ind w:right="720"/>
+        <w:rPr>
+          <w:rFonts w:hint="cs"/>
+        </w:rPr>
       </w:pPr>
     </w:p>
     <w:p>
@@ -1654,6 +1905,49 @@
     </w:p>
     <w:p>
       <w:pPr>
+        <w:spacing w:after="0" w:line="240" w:lineRule="auto"/>
+        <w:ind w:right="720"/>
+        <w:rPr>
+          <w:rtl/>
+        </w:rPr>
+      </w:pPr>
+    </w:p>
+    <w:p>
+      <w:pPr>
+        <w:spacing w:after="200"/>
+        <w:rPr>
+          <w:rFonts w:hint="cs"/>
+          <w:rtl/>
+        </w:rPr>
+      </w:pPr>
+      <w:r>
+        <w:rPr>
+          <w:rtl/>
+        </w:rPr>
+        <w:br w:type="page"/>
+      </w:r>
+    </w:p>
+    <w:p>
+      <w:pPr>
+        <w:spacing w:after="0" w:line="240" w:lineRule="auto"/>
+        <w:ind w:right="720"/>
+        <w:rPr>
+          <w:rtl/>
+        </w:rPr>
+      </w:pPr>
+    </w:p>
+    <w:p>
+      <w:pPr>
+        <w:spacing w:after="0" w:line="240" w:lineRule="auto"/>
+        <w:ind w:right="720"/>
+        <w:rPr>
+          <w:rFonts w:hint="cs"/>
+          <w:rtl/>
+        </w:rPr>
+      </w:pPr>
+    </w:p>
+    <w:p>
+      <w:pPr>
         <w:numPr>
           <w:ilvl w:val="0"/>
           <w:numId w:val="1"/>
@@ -1759,11 +2053,7 @@
     </w:p>
     <w:p>
       <w:pPr>
-        <w:bidi w:val="0"/>
         <w:spacing w:after="200"/>
-        <w:rPr>
-          <w:rtl/>
-        </w:rPr>
       </w:pPr>
       <w:r>
         <w:rPr>
@@ -1775,6 +2065,7 @@
     <w:p>
       <w:pPr>
         <w:rPr>
+          <w:rFonts w:hint="cs"/>
           <w:rtl/>
         </w:rPr>
       </w:pPr>
@@ -2341,8 +2632,8 @@
       </w:pPr>
     </w:p>
     <w:sectPr>
-      <w:headerReference w:type="default" r:id="rId9"/>
-      <w:footerReference w:type="default" r:id="rId10"/>
+      <w:headerReference w:type="default" r:id="rId11"/>
+      <w:footerReference w:type="default" r:id="rId12"/>
       <w:pgSz w:w="11906" w:h="16838"/>
       <w:pgMar w:top="825" w:right="1800" w:bottom="426" w:left="1800" w:header="142" w:footer="271" w:gutter="0"/>
       <w:cols w:space="708"/>

</xml_diff>

<commit_message>
Final after checking coding standards.
</commit_message>
<xml_diff>
--- a/C24 Ex02 Lior 206631418 Daniel 323818856.docx
+++ b/C24 Ex02 Lior 206631418 Daniel 323818856.docx
@@ -163,7 +163,6 @@
         <w:rPr>
           <w:rFonts w:asciiTheme="minorBidi" w:hAnsiTheme="minorBidi"/>
           <w:noProof/>
-          <w:rtl/>
         </w:rPr>
       </w:pPr>
       <w:r>
@@ -328,6 +327,17 @@
         </w:rPr>
         <w:t xml:space="preserve"> רשימת החברים המשותפים עם המשתמש, דפים שהמשתמש והחבר אהבו, ספורט אהוב משותף ושפות משותפות.</w:t>
       </w:r>
+    </w:p>
+    <w:p>
+      <w:pPr>
+        <w:pStyle w:val="af"/>
+        <w:spacing w:line="360" w:lineRule="auto"/>
+        <w:rPr>
+          <w:rFonts w:asciiTheme="minorBidi" w:hAnsiTheme="minorBidi"/>
+          <w:noProof/>
+          <w:rtl/>
+        </w:rPr>
+      </w:pPr>
     </w:p>
     <w:p>
       <w:pPr>
@@ -1324,7 +1334,7 @@
           <w:noProof/>
         </w:rPr>
         <w:drawing>
-          <wp:anchor distT="0" distB="0" distL="114300" distR="114300" simplePos="0" relativeHeight="251638784" behindDoc="1" locked="0" layoutInCell="1" allowOverlap="1" wp14:anchorId="545B5A3A" wp14:editId="48DDC260">
+          <wp:anchor distT="0" distB="0" distL="114300" distR="114300" simplePos="0" relativeHeight="251632128" behindDoc="1" locked="0" layoutInCell="1" allowOverlap="1" wp14:anchorId="545B5A3A" wp14:editId="48DDC260">
             <wp:simplePos x="0" y="0"/>
             <wp:positionH relativeFrom="column">
               <wp:posOffset>-730250</wp:posOffset>
@@ -1625,7 +1635,7 @@
           <w:noProof/>
         </w:rPr>
         <w:drawing>
-          <wp:anchor distT="0" distB="0" distL="114300" distR="114300" simplePos="0" relativeHeight="251651072" behindDoc="1" locked="0" layoutInCell="1" allowOverlap="1" wp14:anchorId="7C8E97FE" wp14:editId="299E1FD9">
+          <wp:anchor distT="0" distB="0" distL="114300" distR="114300" simplePos="0" relativeHeight="251645440" behindDoc="1" locked="0" layoutInCell="1" allowOverlap="1" wp14:anchorId="7C8E97FE" wp14:editId="299E1FD9">
             <wp:simplePos x="0" y="0"/>
             <wp:positionH relativeFrom="column">
               <wp:posOffset>-962891</wp:posOffset>
@@ -2301,7 +2311,22 @@
           <w:rFonts w:hint="cs"/>
           <w:rtl/>
         </w:rPr>
-        <w:t xml:space="preserve">את מלאכת הבחירה והיצירה של הטפסים למקום אחד בקוד במודל, במקום שיהיה מפוזר ברחבי </w:t>
+        <w:t xml:space="preserve">את מלאכת הבחירה והיצירה של הטפסים </w:t>
+      </w:r>
+      <w:r>
+        <w:rPr>
+          <w:rFonts w:hint="cs"/>
+          <w:u w:val="single"/>
+          <w:rtl/>
+        </w:rPr>
+        <w:t>למקום אחד</w:t>
+      </w:r>
+      <w:r>
+        <w:rPr>
+          <w:rFonts w:hint="cs"/>
+          <w:rtl/>
+        </w:rPr>
+        <w:t xml:space="preserve"> בקוד במודל, במקום שיהיה מפוזר ברחבי </w:t>
       </w:r>
       <w:proofErr w:type="spellStart"/>
       <w:r>
@@ -3051,23 +3076,33 @@
           <w:rtl/>
         </w:rPr>
       </w:pPr>
+    </w:p>
+    <w:p>
+      <w:pPr>
+        <w:spacing w:after="0" w:line="240" w:lineRule="auto"/>
+        <w:ind w:right="720"/>
+        <w:rPr>
+          <w:rFonts w:hint="cs"/>
+          <w:rtl/>
+        </w:rPr>
+      </w:pPr>
       <w:r>
         <w:rPr>
           <w:noProof/>
         </w:rPr>
         <w:drawing>
-          <wp:anchor distT="0" distB="0" distL="114300" distR="114300" simplePos="0" relativeHeight="251648000" behindDoc="1" locked="0" layoutInCell="1" allowOverlap="1" wp14:anchorId="45AD6958" wp14:editId="5720F52F">
+          <wp:anchor distT="0" distB="0" distL="114300" distR="114300" simplePos="0" relativeHeight="251664896" behindDoc="1" locked="0" layoutInCell="1" allowOverlap="1" wp14:anchorId="0FFB6DA9" wp14:editId="605761A2">
             <wp:simplePos x="0" y="0"/>
             <wp:positionH relativeFrom="column">
-              <wp:posOffset>-342901</wp:posOffset>
+              <wp:posOffset>-1014968</wp:posOffset>
             </wp:positionH>
             <wp:positionV relativeFrom="paragraph">
-              <wp:posOffset>191770</wp:posOffset>
+              <wp:posOffset>157249</wp:posOffset>
             </wp:positionV>
-            <wp:extent cx="6134873" cy="3476625"/>
-            <wp:effectExtent l="0" t="0" r="0" b="0"/>
+            <wp:extent cx="7233480" cy="4100946"/>
+            <wp:effectExtent l="0" t="0" r="5715" b="0"/>
             <wp:wrapNone/>
-            <wp:docPr id="837374800" name="תמונה 4"/>
+            <wp:docPr id="531048516" name="תמונה 13"/>
             <wp:cNvGraphicFramePr>
               <a:graphicFrameLocks xmlns:a="http://schemas.openxmlformats.org/drawingml/2006/main" noChangeAspect="1"/>
             </wp:cNvGraphicFramePr>
@@ -3075,7 +3110,7 @@
               <a:graphicData uri="http://schemas.openxmlformats.org/drawingml/2006/picture">
                 <pic:pic xmlns:pic="http://schemas.openxmlformats.org/drawingml/2006/picture">
                   <pic:nvPicPr>
-                    <pic:cNvPr id="0" name="Picture 6"/>
+                    <pic:cNvPr id="0" name="Picture 24"/>
                     <pic:cNvPicPr>
                       <a:picLocks noChangeAspect="1" noChangeArrowheads="1"/>
                     </pic:cNvPicPr>
@@ -3096,7 +3131,7 @@
                   <pic:spPr bwMode="auto">
                     <a:xfrm>
                       <a:off x="0" y="0"/>
-                      <a:ext cx="6135780" cy="3477139"/>
+                      <a:ext cx="7262492" cy="4117394"/>
                     </a:xfrm>
                     <a:prstGeom prst="rect">
                       <a:avLst/>
@@ -3124,16 +3159,6 @@
         <w:spacing w:after="0" w:line="240" w:lineRule="auto"/>
         <w:ind w:right="720"/>
         <w:rPr>
-          <w:rFonts w:hint="cs"/>
-          <w:rtl/>
-        </w:rPr>
-      </w:pPr>
-    </w:p>
-    <w:p>
-      <w:pPr>
-        <w:spacing w:after="0" w:line="240" w:lineRule="auto"/>
-        <w:ind w:right="720"/>
-        <w:rPr>
           <w:rtl/>
         </w:rPr>
       </w:pPr>
@@ -3365,7 +3390,7 @@
           <w:noProof/>
         </w:rPr>
         <w:drawing>
-          <wp:anchor distT="0" distB="0" distL="114300" distR="114300" simplePos="0" relativeHeight="251653120" behindDoc="1" locked="0" layoutInCell="1" allowOverlap="1" wp14:anchorId="231E5952" wp14:editId="5E823BDC">
+          <wp:anchor distT="0" distB="0" distL="114300" distR="114300" simplePos="0" relativeHeight="251647488" behindDoc="1" locked="0" layoutInCell="1" allowOverlap="1" wp14:anchorId="231E5952" wp14:editId="5E823BDC">
             <wp:simplePos x="0" y="0"/>
             <wp:positionH relativeFrom="column">
               <wp:posOffset>-1053689</wp:posOffset>
@@ -3449,6 +3474,7 @@
       <w:pPr>
         <w:spacing w:after="200"/>
         <w:rPr>
+          <w:rFonts w:hint="cs"/>
           <w:rtl/>
         </w:rPr>
       </w:pPr>
@@ -3980,34 +4006,54 @@
         </w:rPr>
         <w:t>אופן המימוש:</w:t>
       </w:r>
-      <w:r>
-        <w:rPr>
-          <w:rFonts w:hint="cs"/>
-          <w:rtl/>
-        </w:rPr>
-        <w:t xml:space="preserve"> (לתקן את זה עם מה שהחברים עשו)</w:t>
-      </w:r>
-    </w:p>
-    <w:p>
-      <w:pPr>
-        <w:spacing w:after="0" w:line="240" w:lineRule="auto"/>
-        <w:ind w:right="720"/>
-        <w:rPr>
-          <w:rtl/>
-        </w:rPr>
-      </w:pPr>
-    </w:p>
-    <w:p>
-      <w:pPr>
-        <w:spacing w:after="0" w:line="240" w:lineRule="auto"/>
-        <w:ind w:right="720"/>
-        <w:rPr>
-          <w:rtl/>
-        </w:rPr>
-      </w:pPr>
+    </w:p>
+    <w:p>
+      <w:pPr>
+        <w:spacing w:after="0" w:line="240" w:lineRule="auto"/>
+        <w:ind w:right="720"/>
+        <w:rPr>
+          <w:rtl/>
+        </w:rPr>
+      </w:pPr>
+    </w:p>
+    <w:p>
+      <w:pPr>
+        <w:spacing w:after="0" w:line="240" w:lineRule="auto"/>
+        <w:ind w:right="720"/>
+        <w:rPr>
+          <w:rtl/>
+        </w:rPr>
+      </w:pPr>
+      <w:r>
+        <w:rPr>
+          <w:rFonts w:hint="cs"/>
+          <w:rtl/>
+        </w:rPr>
+        <w:t xml:space="preserve">מימשנו באפליקציה </w:t>
+      </w:r>
+      <w:r>
+        <w:rPr>
+          <w:rFonts w:hint="cs"/>
+          <w:rtl/>
+        </w:rPr>
+        <w:t xml:space="preserve">ממשק משותף שנקרא </w:t>
+      </w:r>
       <w:proofErr w:type="spellStart"/>
       <w:r>
-        <w:rPr>
+        <w:t>IFindMatchFeature</w:t>
+      </w:r>
+      <w:proofErr w:type="spellEnd"/>
+      <w:r>
+        <w:rPr>
+          <w:rFonts w:hint="cs"/>
+          <w:rtl/>
+        </w:rPr>
+        <w:t xml:space="preserve">, </w:t>
+      </w:r>
+      <w:proofErr w:type="spellStart"/>
+      <w:r>
+        <w:rPr>
+          <w:rFonts w:hint="cs"/>
           <w:rtl/>
         </w:rPr>
         <w:t>הפרוקסי</w:t>
@@ -4018,308 +4064,388 @@
           <w:rFonts w:hint="cs"/>
           <w:rtl/>
         </w:rPr>
+        <w:t xml:space="preserve"> מתחזה</w:t>
+      </w:r>
+      <w:r>
+        <w:rPr>
+          <w:rFonts w:hint="cs"/>
+          <w:rtl/>
+        </w:rPr>
+        <w:t xml:space="preserve"> ל-</w:t>
+      </w:r>
+      <w:r>
+        <w:rPr>
+          <w:rFonts w:hint="cs"/>
+          <w:rtl/>
+        </w:rPr>
+        <w:t xml:space="preserve"> </w:t>
+      </w:r>
+      <w:proofErr w:type="spellStart"/>
+      <w:r>
+        <w:t>FindMatchFeature</w:t>
+      </w:r>
+      <w:proofErr w:type="spellEnd"/>
+      <w:r>
+        <w:rPr>
+          <w:rFonts w:hint="cs"/>
+          <w:rtl/>
+        </w:rPr>
+        <w:t xml:space="preserve"> ולכן מבחינת </w:t>
+      </w:r>
+      <w:r>
+        <w:rPr>
+          <w:rFonts w:hint="cs"/>
+          <w:rtl/>
+        </w:rPr>
+        <w:t xml:space="preserve">המחלקה </w:t>
+      </w:r>
+      <w:proofErr w:type="spellStart"/>
+      <w:r>
+        <w:t>FormFindMatch</w:t>
+      </w:r>
+      <w:proofErr w:type="spellEnd"/>
+      <w:r>
+        <w:rPr>
+          <w:rFonts w:hint="cs"/>
+          <w:rtl/>
+        </w:rPr>
+        <w:t xml:space="preserve"> ההחלפה הינה שקופה</w:t>
+      </w:r>
+      <w:r>
+        <w:rPr>
+          <w:rFonts w:hint="cs"/>
+          <w:rtl/>
+        </w:rPr>
+        <w:t xml:space="preserve">, על ידי פולימורפיזם בין המחלקת </w:t>
+      </w:r>
+      <w:proofErr w:type="spellStart"/>
+      <w:r>
+        <w:rPr>
+          <w:rFonts w:hint="cs"/>
+          <w:rtl/>
+        </w:rPr>
+        <w:t>פרוקסי</w:t>
+      </w:r>
+      <w:proofErr w:type="spellEnd"/>
+      <w:r>
+        <w:rPr>
+          <w:rFonts w:hint="cs"/>
+          <w:rtl/>
+        </w:rPr>
+        <w:t xml:space="preserve"> לבין המחלקה המקורית</w:t>
+      </w:r>
+      <w:r>
+        <w:rPr>
+          <w:rFonts w:hint="cs"/>
+          <w:rtl/>
+        </w:rPr>
+        <w:t>.</w:t>
+      </w:r>
+    </w:p>
+    <w:p>
+      <w:pPr>
+        <w:spacing w:after="0" w:line="240" w:lineRule="auto"/>
+        <w:ind w:right="720"/>
+        <w:rPr>
+          <w:rtl/>
+        </w:rPr>
+      </w:pPr>
+      <w:proofErr w:type="spellStart"/>
+      <w:r>
+        <w:rPr>
+          <w:rFonts w:hint="cs"/>
+          <w:rtl/>
+        </w:rPr>
+        <w:t>הפרוקסי</w:t>
+      </w:r>
+      <w:proofErr w:type="spellEnd"/>
+      <w:r>
+        <w:rPr>
+          <w:rFonts w:hint="cs"/>
+          <w:rtl/>
+        </w:rPr>
+        <w:t xml:space="preserve"> ממומש </w:t>
+      </w:r>
+      <w:r>
+        <w:rPr>
+          <w:rFonts w:hint="cs"/>
+          <w:rtl/>
+        </w:rPr>
+        <w:t>באופן</w:t>
+      </w:r>
+      <w:r>
+        <w:rPr>
+          <w:rFonts w:hint="cs"/>
+          <w:rtl/>
+        </w:rPr>
+        <w:t xml:space="preserve"> </w:t>
+      </w:r>
+      <w:r>
+        <w:t>O</w:t>
+      </w:r>
+      <w:r>
+        <w:t xml:space="preserve">bject </w:t>
+      </w:r>
+      <w:r>
+        <w:t>P</w:t>
+      </w:r>
+      <w:r>
+        <w:t>roxy</w:t>
+      </w:r>
+      <w:r>
+        <w:rPr>
+          <w:rFonts w:hint="cs"/>
+          <w:rtl/>
+        </w:rPr>
+        <w:t xml:space="preserve">, בכך שהוא מחזיק </w:t>
+      </w:r>
+      <w:r>
+        <w:rPr>
+          <w:rFonts w:hint="cs"/>
+          <w:rtl/>
+        </w:rPr>
+        <w:t>אובייקט</w:t>
+      </w:r>
+      <w:r>
+        <w:rPr>
+          <w:rFonts w:hint="cs"/>
+          <w:rtl/>
+        </w:rPr>
+        <w:t xml:space="preserve"> </w:t>
+      </w:r>
+      <w:r>
+        <w:rPr>
+          <w:rFonts w:hint="cs"/>
+          <w:rtl/>
+        </w:rPr>
+        <w:t>מסוג</w:t>
+      </w:r>
+      <w:r>
+        <w:rPr>
+          <w:rFonts w:hint="cs"/>
+          <w:rtl/>
+        </w:rPr>
+        <w:t xml:space="preserve"> </w:t>
+      </w:r>
+      <w:proofErr w:type="spellStart"/>
+      <w:r>
+        <w:t>FindMatchFeature</w:t>
+      </w:r>
+      <w:proofErr w:type="spellEnd"/>
+      <w:r>
+        <w:rPr>
+          <w:rFonts w:hint="cs"/>
+          <w:rtl/>
+        </w:rPr>
+        <w:t xml:space="preserve"> בקומפוזיצי</w:t>
+      </w:r>
+      <w:r>
+        <w:rPr>
+          <w:rFonts w:hint="eastAsia"/>
+          <w:rtl/>
+        </w:rPr>
+        <w:t>ה</w:t>
+      </w:r>
+      <w:r>
+        <w:rPr>
+          <w:rFonts w:hint="cs"/>
+          <w:rtl/>
+        </w:rPr>
+        <w:t>.</w:t>
+      </w:r>
+    </w:p>
+    <w:p>
+      <w:pPr>
+        <w:spacing w:after="0" w:line="240" w:lineRule="auto"/>
+        <w:ind w:right="720"/>
+        <w:rPr>
+          <w:rtl/>
+        </w:rPr>
+      </w:pPr>
+      <w:r>
+        <w:rPr>
+          <w:rFonts w:hint="cs"/>
+          <w:rtl/>
+        </w:rPr>
+        <w:t xml:space="preserve">בנוסף, הוא מחזיק </w:t>
+      </w:r>
+      <w:r>
+        <w:rPr>
+          <w:rFonts w:hint="cs"/>
+          <w:rtl/>
+        </w:rPr>
+        <w:t>אוסף</w:t>
+      </w:r>
+      <w:r>
+        <w:rPr>
+          <w:rFonts w:hint="cs"/>
+          <w:rtl/>
+        </w:rPr>
+        <w:t xml:space="preserve"> מסוג</w:t>
+      </w:r>
+      <w:r>
+        <w:rPr>
+          <w:rFonts w:hint="cs"/>
+          <w:rtl/>
+        </w:rPr>
+        <w:t xml:space="preserve"> </w:t>
+      </w:r>
+      <w:r>
+        <w:t xml:space="preserve"> </w:t>
+      </w:r>
+      <w:proofErr w:type="spellStart"/>
+      <w:r>
+        <w:t>FaceBookObjectCollection</w:t>
+      </w:r>
+      <w:proofErr w:type="spellEnd"/>
+      <w:r>
+        <w:t>&lt;User&gt;</w:t>
+      </w:r>
+      <w:r>
+        <w:rPr>
+          <w:rFonts w:hint="cs"/>
+          <w:rtl/>
+        </w:rPr>
+        <w:t>שתפקידו להיות ה</w:t>
+      </w:r>
+      <w:r>
+        <w:rPr>
+          <w:rFonts w:hint="cs"/>
+          <w:rtl/>
+        </w:rPr>
+        <w:t xml:space="preserve">- </w:t>
+      </w:r>
+      <w:r>
+        <w:t>C</w:t>
+      </w:r>
+      <w:r>
+        <w:t>ache</w:t>
+      </w:r>
+      <w:r>
+        <w:rPr>
+          <w:rFonts w:hint="cs"/>
+          <w:rtl/>
+        </w:rPr>
+        <w:t xml:space="preserve"> של רשימת החברים של המשתמש</w:t>
+      </w:r>
+      <w:r>
+        <w:rPr>
+          <w:rFonts w:hint="cs"/>
+          <w:rtl/>
+        </w:rPr>
+        <w:t>.</w:t>
+      </w:r>
+    </w:p>
+    <w:p>
+      <w:pPr>
+        <w:spacing w:after="0" w:line="240" w:lineRule="auto"/>
+        <w:ind w:right="720"/>
+        <w:rPr>
+          <w:rtl/>
+        </w:rPr>
+      </w:pPr>
+      <w:r>
+        <w:rPr>
+          <w:rFonts w:hint="cs"/>
+          <w:rtl/>
+        </w:rPr>
+        <w:t xml:space="preserve">כחלק מהממשק אותו </w:t>
+      </w:r>
+      <w:proofErr w:type="spellStart"/>
+      <w:r>
+        <w:rPr>
+          <w:rFonts w:hint="cs"/>
+          <w:rtl/>
+        </w:rPr>
+        <w:t>הפרוקסי</w:t>
+      </w:r>
+      <w:proofErr w:type="spellEnd"/>
+      <w:r>
+        <w:rPr>
+          <w:rFonts w:hint="cs"/>
+          <w:rtl/>
+        </w:rPr>
+        <w:t xml:space="preserve"> מממש, יש מימוש אלטרנטיבי </w:t>
+      </w:r>
+      <w:r>
+        <w:rPr>
+          <w:rFonts w:hint="cs"/>
+          <w:rtl/>
+        </w:rPr>
+        <w:t>למטודה</w:t>
+      </w:r>
+      <w:r>
+        <w:rPr>
+          <w:rFonts w:hint="cs"/>
+          <w:rtl/>
+        </w:rPr>
+        <w:t xml:space="preserve"> </w:t>
+      </w:r>
+      <w:proofErr w:type="spellStart"/>
+      <w:r>
+        <w:t>FindUserMatches</w:t>
+      </w:r>
+      <w:proofErr w:type="spellEnd"/>
+      <w:r>
+        <w:rPr>
+          <w:rFonts w:hint="cs"/>
+          <w:rtl/>
+        </w:rPr>
         <w:t>,</w:t>
       </w:r>
       <w:r>
-        <w:rPr>
-          <w:rtl/>
-        </w:rPr>
-        <w:t xml:space="preserve"> המיושם במחלקה</w:t>
-      </w:r>
-      <w:r>
-        <w:rPr>
-          <w:rFonts w:hint="cs"/>
-          <w:rtl/>
-        </w:rPr>
         <w:t xml:space="preserve"> </w:t>
       </w:r>
+      <w:r>
+        <w:rPr>
+          <w:rFonts w:hint="cs"/>
+          <w:rtl/>
+        </w:rPr>
+        <w:t xml:space="preserve">כאשר </w:t>
+      </w:r>
+      <w:r>
+        <w:rPr>
+          <w:rFonts w:hint="cs"/>
+          <w:rtl/>
+        </w:rPr>
+        <w:t>ב</w:t>
+      </w:r>
+      <w:r>
+        <w:rPr>
+          <w:rFonts w:hint="cs"/>
+          <w:rtl/>
+        </w:rPr>
+        <w:t>מימוש מתבצעת בדיקה האם רשימת החברים נמצאת ב</w:t>
+      </w:r>
+      <w:r>
+        <w:t>C</w:t>
+      </w:r>
+      <w:r>
+        <w:t>ache</w:t>
+      </w:r>
+      <w:r>
+        <w:rPr>
+          <w:rFonts w:hint="cs"/>
+          <w:rtl/>
+        </w:rPr>
+        <w:t xml:space="preserve"> על מנת למנוע פניה חוזרת לשרת</w:t>
+      </w:r>
+      <w:r>
+        <w:rPr>
+          <w:rFonts w:hint="cs"/>
+          <w:rtl/>
+        </w:rPr>
+        <w:t xml:space="preserve"> של </w:t>
+      </w:r>
       <w:proofErr w:type="spellStart"/>
       <w:r>
-        <w:t>FindMatchFeatureCacheProxy</w:t>
+        <w:rPr>
+          <w:rFonts w:hint="cs"/>
+          <w:rtl/>
+        </w:rPr>
+        <w:t>פייסבוק</w:t>
       </w:r>
       <w:proofErr w:type="spellEnd"/>
-      <w:r>
-        <w:rPr>
-          <w:rFonts w:hint="cs"/>
-          <w:rtl/>
-        </w:rPr>
-        <w:t>,</w:t>
-      </w:r>
-      <w:r>
-        <w:t> </w:t>
-      </w:r>
-      <w:r>
-        <w:rPr>
-          <w:rtl/>
-        </w:rPr>
-        <w:t>מטפל בבקשות למציאת התאמות ומנהל</w:t>
-      </w:r>
-      <w:r>
-        <w:t xml:space="preserve"> </w:t>
-      </w:r>
-      <w:r>
-        <w:t>C</w:t>
-      </w:r>
-      <w:r>
-        <w:t>ache </w:t>
-      </w:r>
-      <w:r>
-        <w:rPr>
-          <w:rtl/>
-        </w:rPr>
-        <w:t>מקומי של רשימ</w:t>
-      </w:r>
-      <w:r>
-        <w:rPr>
-          <w:rFonts w:hint="cs"/>
-          <w:rtl/>
-        </w:rPr>
-        <w:t>ת</w:t>
-      </w:r>
-      <w:r>
-        <w:rPr>
-          <w:rtl/>
-        </w:rPr>
-        <w:t xml:space="preserve"> </w:t>
-      </w:r>
-      <w:r>
-        <w:rPr>
-          <w:rFonts w:hint="cs"/>
-          <w:rtl/>
-        </w:rPr>
-        <w:t>ה</w:t>
-      </w:r>
-      <w:r>
-        <w:rPr>
-          <w:rtl/>
-        </w:rPr>
-        <w:t>חברים</w:t>
-      </w:r>
-      <w:r>
-        <w:rPr>
-          <w:rFonts w:hint="cs"/>
-          <w:rtl/>
-        </w:rPr>
-        <w:t xml:space="preserve"> של המשתמש המחובר</w:t>
-      </w:r>
-      <w:r>
-        <w:rPr>
-          <w:rtl/>
-        </w:rPr>
-        <w:t>.</w:t>
-      </w:r>
-    </w:p>
-    <w:p>
-      <w:pPr>
-        <w:spacing w:after="0" w:line="240" w:lineRule="auto"/>
-        <w:ind w:right="720"/>
-        <w:rPr>
-          <w:rFonts w:hint="cs"/>
-          <w:rtl/>
-        </w:rPr>
-      </w:pPr>
-      <w:r>
-        <w:rPr>
-          <w:rtl/>
-        </w:rPr>
-        <w:t xml:space="preserve">כאשר מבוצעת פעולת חיפוש </w:t>
-      </w:r>
-      <w:proofErr w:type="spellStart"/>
-      <w:r>
-        <w:rPr>
-          <w:rtl/>
-        </w:rPr>
-        <w:t>הפרוקסי</w:t>
-      </w:r>
-      <w:proofErr w:type="spellEnd"/>
-      <w:r>
-        <w:rPr>
-          <w:rtl/>
-        </w:rPr>
-        <w:t xml:space="preserve"> בודק תחילה אם רשימת החברים כבר קיימת </w:t>
-      </w:r>
-      <w:r>
-        <w:rPr>
-          <w:rFonts w:hint="cs"/>
-          <w:rtl/>
-        </w:rPr>
-        <w:t xml:space="preserve">ב- </w:t>
-      </w:r>
-      <w:r>
-        <w:t>Cache</w:t>
-      </w:r>
-      <w:r>
-        <w:t> </w:t>
-      </w:r>
-      <w:r>
-        <w:rPr>
-          <w:rFonts w:hint="cs"/>
-          <w:rtl/>
-        </w:rPr>
-        <w:t>,</w:t>
-      </w:r>
-      <w:r>
-        <w:rPr>
-          <w:rFonts w:hint="cs"/>
-          <w:rtl/>
-        </w:rPr>
-        <w:t xml:space="preserve"> </w:t>
-      </w:r>
-      <w:r>
-        <w:rPr>
-          <w:rtl/>
-        </w:rPr>
-        <w:t>אם כן</w:t>
-      </w:r>
-      <w:r>
-        <w:rPr>
-          <w:rFonts w:hint="cs"/>
-          <w:rtl/>
-        </w:rPr>
-        <w:t>,</w:t>
-      </w:r>
-      <w:r>
-        <w:rPr>
-          <w:rtl/>
-        </w:rPr>
-        <w:t xml:space="preserve"> הוא משתמש במידע הזה במקום לבצע פנייה לשרת</w:t>
-      </w:r>
-      <w:r>
-        <w:rPr>
-          <w:rFonts w:hint="cs"/>
-          <w:rtl/>
-        </w:rPr>
-        <w:t xml:space="preserve"> של </w:t>
-      </w:r>
-      <w:proofErr w:type="spellStart"/>
-      <w:r>
-        <w:rPr>
-          <w:rFonts w:hint="cs"/>
-          <w:rtl/>
-        </w:rPr>
-        <w:t>פייסבוק</w:t>
-      </w:r>
-      <w:proofErr w:type="spellEnd"/>
-      <w:r>
-        <w:rPr>
-          <w:rFonts w:hint="cs"/>
-          <w:rtl/>
-        </w:rPr>
-        <w:t xml:space="preserve"> פעם נוספת</w:t>
-      </w:r>
-      <w:r>
-        <w:rPr>
-          <w:rtl/>
-        </w:rPr>
-        <w:t>, מה שמקטין משמעותית את זמן ההמתנה עבור המשתמש ומפחית את העומס על השרת</w:t>
-      </w:r>
-      <w:r>
-        <w:rPr>
-          <w:rFonts w:hint="cs"/>
-          <w:rtl/>
-        </w:rPr>
-        <w:t xml:space="preserve"> של </w:t>
-      </w:r>
-      <w:proofErr w:type="spellStart"/>
-      <w:r>
-        <w:rPr>
-          <w:rFonts w:hint="cs"/>
-          <w:rtl/>
-        </w:rPr>
-        <w:t>פייסבוק</w:t>
-      </w:r>
-      <w:proofErr w:type="spellEnd"/>
-      <w:r>
-        <w:rPr>
-          <w:rFonts w:hint="cs"/>
-          <w:rtl/>
-        </w:rPr>
-        <w:t>.</w:t>
-      </w:r>
-    </w:p>
-    <w:p>
-      <w:pPr>
-        <w:spacing w:after="0" w:line="240" w:lineRule="auto"/>
-        <w:ind w:right="720"/>
-        <w:rPr>
-          <w:rtl/>
-        </w:rPr>
-      </w:pPr>
-      <w:r>
-        <w:rPr>
-          <w:rtl/>
-        </w:rPr>
-        <w:t xml:space="preserve">מבחינה מעשית, פעולת </w:t>
-      </w:r>
-      <w:proofErr w:type="spellStart"/>
-      <w:r>
-        <w:rPr>
-          <w:rtl/>
-        </w:rPr>
-        <w:t>הפרוקסי</w:t>
-      </w:r>
-      <w:proofErr w:type="spellEnd"/>
-      <w:r>
-        <w:rPr>
-          <w:rtl/>
-        </w:rPr>
-        <w:t xml:space="preserve"> מתבצעת בצורה שקופה למשתמש, </w:t>
-      </w:r>
-      <w:r>
-        <w:rPr>
-          <w:rFonts w:hint="cs"/>
-          <w:rtl/>
-        </w:rPr>
-        <w:t>מכיוון שיש</w:t>
-      </w:r>
-      <w:r>
-        <w:rPr>
-          <w:rtl/>
-        </w:rPr>
-        <w:t xml:space="preserve"> פולימורפיזם בין המחלקה המתווכת</w:t>
-      </w:r>
-      <w:r>
-        <w:t> </w:t>
-      </w:r>
-      <w:proofErr w:type="spellStart"/>
-      <w:r>
-        <w:t>FindMatchFeatureCacheProxy</w:t>
-      </w:r>
-      <w:proofErr w:type="spellEnd"/>
-      <w:r>
-        <w:t xml:space="preserve"> </w:t>
-      </w:r>
-      <w:r>
-        <w:rPr>
-          <w:rtl/>
-        </w:rPr>
-        <w:t>לבין המקורית</w:t>
-      </w:r>
-      <w:r>
-        <w:t> </w:t>
-      </w:r>
-      <w:proofErr w:type="spellStart"/>
-      <w:r>
-        <w:t>FindMatchFeature</w:t>
-      </w:r>
-      <w:proofErr w:type="spellEnd"/>
-      <w:r>
-        <w:t xml:space="preserve"> </w:t>
-      </w:r>
-      <w:r>
-        <w:rPr>
-          <w:rtl/>
-        </w:rPr>
-        <w:t>דרך ממשק משותף</w:t>
-      </w:r>
-      <w:proofErr w:type="spellStart"/>
-      <w:r>
-        <w:t>IFindMatchFeature</w:t>
-      </w:r>
-      <w:proofErr w:type="spellEnd"/>
-      <w:r>
-        <w:t xml:space="preserve"> </w:t>
-      </w:r>
       <w:r>
         <w:rPr>
           <w:rFonts w:hint="cs"/>
@@ -4445,7 +4571,7 @@
           <w:noProof/>
         </w:rPr>
         <w:drawing>
-          <wp:anchor distT="0" distB="0" distL="114300" distR="114300" simplePos="0" relativeHeight="251665408" behindDoc="1" locked="0" layoutInCell="1" allowOverlap="1" wp14:anchorId="3DFAB5EB" wp14:editId="12AA355C">
+          <wp:anchor distT="0" distB="0" distL="114300" distR="114300" simplePos="0" relativeHeight="251662848" behindDoc="1" locked="0" layoutInCell="1" allowOverlap="1" wp14:anchorId="3DFAB5EB" wp14:editId="12AA355C">
             <wp:simplePos x="0" y="0"/>
             <wp:positionH relativeFrom="column">
               <wp:posOffset>-1070661</wp:posOffset>
@@ -4597,92 +4723,7 @@
         <w:tab/>
       </w:r>
     </w:p>
-    <w:p>
-      <w:pPr>
-        <w:rPr>
-          <w:rtl/>
-        </w:rPr>
-      </w:pPr>
-      <w:r>
-        <w:rPr>
-          <w:rFonts w:hint="cs"/>
-          <w:rtl/>
-        </w:rPr>
-        <w:t>[</w:t>
-      </w:r>
-      <w:r>
-        <w:t>class diagram</w:t>
-      </w:r>
-      <w:r>
-        <w:rPr>
-          <w:rFonts w:hint="cs"/>
-          <w:rtl/>
-        </w:rPr>
-        <w:t xml:space="preserve"> שמתארת את המחלקות שלכם שמעורבות בתבנית (תיאור מלא שכולל </w:t>
-      </w:r>
-      <w:r>
-        <w:t>Properties</w:t>
-      </w:r>
-      <w:r>
-        <w:rPr>
-          <w:rFonts w:hint="cs"/>
-          <w:rtl/>
-        </w:rPr>
-        <w:t xml:space="preserve"> ו- </w:t>
-      </w:r>
-      <w:r>
-        <w:t>Methods</w:t>
-      </w:r>
-      <w:r>
-        <w:rPr>
-          <w:rFonts w:hint="cs"/>
-          <w:rtl/>
-        </w:rPr>
-        <w:t>) והיחסים ביניהם (</w:t>
-      </w:r>
-      <w:proofErr w:type="spellStart"/>
-      <w:r>
-        <w:rPr>
-          <w:rFonts w:hint="cs"/>
-          <w:rtl/>
-        </w:rPr>
-        <w:t>תאור</w:t>
-      </w:r>
-      <w:proofErr w:type="spellEnd"/>
-      <w:r>
-        <w:rPr>
-          <w:rFonts w:hint="cs"/>
-          <w:rtl/>
-        </w:rPr>
-        <w:t xml:space="preserve"> מלא עבור כל יחס כפי שלמדנו בכיתה). עבור כל מחלקה שלכם, </w:t>
-      </w:r>
-      <w:proofErr w:type="spellStart"/>
-      <w:r>
-        <w:rPr>
-          <w:rFonts w:hint="cs"/>
-          <w:rtl/>
-        </w:rPr>
-        <w:t>כיתבו</w:t>
-      </w:r>
-      <w:proofErr w:type="spellEnd"/>
-      <w:r>
-        <w:rPr>
-          <w:rFonts w:hint="cs"/>
-          <w:rtl/>
-        </w:rPr>
-        <w:t xml:space="preserve"> מי המקבילה שלה (אם יש כזו) בתבנית (</w:t>
-      </w:r>
-      <w:r>
-        <w:t>Pattern</w:t>
-      </w:r>
-      <w:r>
-        <w:rPr>
-          <w:rFonts w:hint="cs"/>
-          <w:rtl/>
-        </w:rPr>
-        <w:t>) שבחרתם</w:t>
-      </w:r>
-    </w:p>
+    <w:p/>
     <w:p>
       <w:pPr>
         <w:rPr>
@@ -4694,7 +4735,7 @@
           <w:noProof/>
         </w:rPr>
         <w:drawing>
-          <wp:anchor distT="0" distB="0" distL="114300" distR="114300" simplePos="0" relativeHeight="251664384" behindDoc="1" locked="0" layoutInCell="1" allowOverlap="1" wp14:anchorId="41485D5D" wp14:editId="153E5CF7">
+          <wp:anchor distT="0" distB="0" distL="114300" distR="114300" simplePos="0" relativeHeight="251660800" behindDoc="1" locked="0" layoutInCell="1" allowOverlap="1" wp14:anchorId="41485D5D" wp14:editId="153E5CF7">
             <wp:simplePos x="0" y="0"/>
             <wp:positionH relativeFrom="column">
               <wp:posOffset>-1085850</wp:posOffset>
@@ -5199,6 +5240,9 @@
       <w:pPr>
         <w:spacing w:after="0" w:line="240" w:lineRule="auto"/>
         <w:ind w:right="720"/>
+        <w:rPr>
+          <w:rtl/>
+        </w:rPr>
       </w:pPr>
       <w:r>
         <w:rPr>
@@ -5255,9 +5299,82 @@
         <w:rPr>
           <w:rtl/>
         </w:rPr>
-        <w:t>מהאסטרטגיה הנוכחית אותה המערכת מחזיקה בזמן הריצה. האסטרטגיות הקונקרטיות ממומשות כל אחת באופן שונה והן מממשות את הממשק לפי הטיפוס המבוקש. כך ניתן להוסיף בקלות פעולות נוספות מבלי לשנות את הקוד הקיים, רק על ידי יצירת אסטרטגיה חדשה והגדרתה כאסטרטגיה הנבחרת במערכת בזמן ריצה</w:t>
-      </w:r>
-      <w:r>
+        <w:t xml:space="preserve">מהאסטרטגיה הנוכחית אותה </w:t>
+      </w:r>
+      <w:r>
+        <w:rPr>
+          <w:rFonts w:hint="cs"/>
+          <w:rtl/>
+        </w:rPr>
+        <w:t>המחלקה</w:t>
+      </w:r>
+      <w:r>
+        <w:rPr>
+          <w:rtl/>
+        </w:rPr>
+        <w:t xml:space="preserve"> מחזיקה </w:t>
+      </w:r>
+      <w:r>
+        <w:rPr>
+          <w:rFonts w:hint="cs"/>
+          <w:rtl/>
+        </w:rPr>
+        <w:t xml:space="preserve">בקומפוזיציה </w:t>
+      </w:r>
+      <w:r>
+        <w:rPr>
+          <w:rtl/>
+        </w:rPr>
+        <w:t>בזמן הריצה.</w:t>
+      </w:r>
+    </w:p>
+    <w:p>
+      <w:pPr>
+        <w:spacing w:after="0" w:line="240" w:lineRule="auto"/>
+        <w:ind w:right="720"/>
+      </w:pPr>
+      <w:r>
+        <w:rPr>
+          <w:rtl/>
+        </w:rPr>
+        <w:t>האסטרטגיות הקונקרטיות ממומשות כל אחת באופן שונה והן מממשות את הממשק</w:t>
+      </w:r>
+      <w:r>
+        <w:rPr>
+          <w:rFonts w:hint="cs"/>
+          <w:rtl/>
+        </w:rPr>
+        <w:t xml:space="preserve"> </w:t>
+      </w:r>
+      <w:proofErr w:type="spellStart"/>
+      <w:r>
+        <w:t>IFriendOverViewStrategy</w:t>
+      </w:r>
+      <w:proofErr w:type="spellEnd"/>
+      <w:r>
+        <w:rPr>
+          <w:rtl/>
+        </w:rPr>
+        <w:t xml:space="preserve"> לפי הטיפוס המבוקש. כך ניתן להוסיף בקלות פעולות נוספות </w:t>
+      </w:r>
+      <w:r>
+        <w:rPr>
+          <w:rFonts w:hint="cs"/>
+          <w:rtl/>
+        </w:rPr>
+        <w:t xml:space="preserve">לאפליקציה </w:t>
+      </w:r>
+      <w:r>
+        <w:rPr>
+          <w:rtl/>
+        </w:rPr>
+        <w:t>מבלי לשנות את הקוד הקיים, רק על ידי יצירת אסטרטגיה חדשה והגדרתה כאסטרטגיה הנבחרת במערכת בזמן ריצה</w:t>
+      </w:r>
+      <w:r>
+        <w:rPr>
+          <w:rFonts w:hint="cs"/>
+          <w:rtl/>
+        </w:rPr>
         <w:t>.</w:t>
       </w:r>
     </w:p>
@@ -5266,6 +5383,7 @@
         <w:spacing w:after="0" w:line="240" w:lineRule="auto"/>
         <w:ind w:right="720"/>
         <w:rPr>
+          <w:rFonts w:hint="cs"/>
           <w:rtl/>
         </w:rPr>
       </w:pPr>
@@ -5353,26 +5471,37 @@
         <w:spacing w:after="0" w:line="240" w:lineRule="auto"/>
         <w:ind w:right="720"/>
         <w:rPr>
-          <w:rtl/>
-        </w:rPr>
-      </w:pPr>
-      <w:r>
-        <w:rPr>
           <w:noProof/>
+          <w:rtl/>
+        </w:rPr>
+      </w:pPr>
+    </w:p>
+    <w:p>
+      <w:pPr>
+        <w:spacing w:after="0" w:line="240" w:lineRule="auto"/>
+        <w:ind w:right="720"/>
+        <w:rPr>
+          <w:noProof/>
+          <w:rtl/>
+        </w:rPr>
+      </w:pPr>
+      <w:r>
+        <w:rPr>
+          <w:noProof/>
         </w:rPr>
         <w:drawing>
-          <wp:anchor distT="0" distB="0" distL="114300" distR="114300" simplePos="0" relativeHeight="251659264" behindDoc="1" locked="0" layoutInCell="1" allowOverlap="1" wp14:anchorId="3C981343" wp14:editId="300B158A">
+          <wp:anchor distT="0" distB="0" distL="114300" distR="114300" simplePos="0" relativeHeight="251671040" behindDoc="1" locked="0" layoutInCell="1" allowOverlap="1" wp14:anchorId="78A8093A" wp14:editId="78215997">
             <wp:simplePos x="0" y="0"/>
             <wp:positionH relativeFrom="column">
-              <wp:posOffset>-977900</wp:posOffset>
+              <wp:posOffset>-1018309</wp:posOffset>
             </wp:positionH>
             <wp:positionV relativeFrom="paragraph">
-              <wp:posOffset>196850</wp:posOffset>
+              <wp:posOffset>158577</wp:posOffset>
             </wp:positionV>
-            <wp:extent cx="7099300" cy="5553967"/>
-            <wp:effectExtent l="0" t="0" r="6350" b="8890"/>
+            <wp:extent cx="7310416" cy="5410200"/>
+            <wp:effectExtent l="0" t="0" r="5080" b="0"/>
             <wp:wrapNone/>
-            <wp:docPr id="31023124" name="תמונה 8"/>
+            <wp:docPr id="490283965" name="תמונה 14"/>
             <wp:cNvGraphicFramePr>
               <a:graphicFrameLocks xmlns:a="http://schemas.openxmlformats.org/drawingml/2006/main" noChangeAspect="1"/>
             </wp:cNvGraphicFramePr>
@@ -5380,7 +5509,7 @@
               <a:graphicData uri="http://schemas.openxmlformats.org/drawingml/2006/picture">
                 <pic:pic xmlns:pic="http://schemas.openxmlformats.org/drawingml/2006/picture">
                   <pic:nvPicPr>
-                    <pic:cNvPr id="0" name="Picture 14"/>
+                    <pic:cNvPr id="0" name="Picture 26"/>
                     <pic:cNvPicPr>
                       <a:picLocks noChangeAspect="1" noChangeArrowheads="1"/>
                     </pic:cNvPicPr>
@@ -5401,7 +5530,7 @@
                   <pic:spPr bwMode="auto">
                     <a:xfrm>
                       <a:off x="0" y="0"/>
-                      <a:ext cx="7114780" cy="5566078"/>
+                      <a:ext cx="7336784" cy="5429714"/>
                     </a:xfrm>
                     <a:prstGeom prst="rect">
                       <a:avLst/>
@@ -5474,6 +5603,15 @@
         <w:spacing w:after="0" w:line="240" w:lineRule="auto"/>
         <w:ind w:right="720"/>
         <w:rPr>
+          <w:rtl/>
+        </w:rPr>
+      </w:pPr>
+    </w:p>
+    <w:p>
+      <w:pPr>
+        <w:spacing w:after="0" w:line="240" w:lineRule="auto"/>
+        <w:ind w:right="720"/>
+        <w:rPr>
           <w:rFonts w:hint="cs"/>
           <w:rtl/>
         </w:rPr>
@@ -5525,26 +5663,27 @@
     <w:p>
       <w:pPr>
         <w:rPr>
-          <w:rtl/>
-        </w:rPr>
-      </w:pPr>
-      <w:r>
-        <w:rPr>
           <w:noProof/>
+          <w:rtl/>
+        </w:rPr>
+      </w:pPr>
+      <w:r>
+        <w:rPr>
+          <w:noProof/>
         </w:rPr>
         <w:drawing>
-          <wp:anchor distT="0" distB="0" distL="114300" distR="114300" simplePos="0" relativeHeight="251662336" behindDoc="1" locked="0" layoutInCell="1" allowOverlap="1" wp14:anchorId="6495765B" wp14:editId="75F0BE68">
+          <wp:anchor distT="0" distB="0" distL="114300" distR="114300" simplePos="0" relativeHeight="251673088" behindDoc="1" locked="0" layoutInCell="1" allowOverlap="1" wp14:anchorId="0E281A7F" wp14:editId="445D3534">
             <wp:simplePos x="0" y="0"/>
             <wp:positionH relativeFrom="column">
-              <wp:posOffset>-1117600</wp:posOffset>
+              <wp:posOffset>-1122218</wp:posOffset>
             </wp:positionH>
             <wp:positionV relativeFrom="paragraph">
-              <wp:posOffset>226060</wp:posOffset>
+              <wp:posOffset>233133</wp:posOffset>
             </wp:positionV>
-            <wp:extent cx="7493878" cy="3994150"/>
-            <wp:effectExtent l="0" t="0" r="0" b="6350"/>
+            <wp:extent cx="7488382" cy="4023676"/>
+            <wp:effectExtent l="0" t="0" r="0" b="0"/>
             <wp:wrapNone/>
-            <wp:docPr id="376992480" name="תמונה 9" descr="תמונה שמכילה טקסט, תרשים, תוכנית, שרטוט טכני&#10;&#10;התיאור נוצר באופן אוטומטי"/>
+            <wp:docPr id="1196017958" name="תמונה 15"/>
             <wp:cNvGraphicFramePr>
               <a:graphicFrameLocks xmlns:a="http://schemas.openxmlformats.org/drawingml/2006/main" noChangeAspect="1"/>
             </wp:cNvGraphicFramePr>
@@ -5552,7 +5691,7 @@
               <a:graphicData uri="http://schemas.openxmlformats.org/drawingml/2006/picture">
                 <pic:pic xmlns:pic="http://schemas.openxmlformats.org/drawingml/2006/picture">
                   <pic:nvPicPr>
-                    <pic:cNvPr id="376992480" name="תמונה 9" descr="תמונה שמכילה טקסט, תרשים, תוכנית, שרטוט טכני&#10;&#10;התיאור נוצר באופן אוטומטי"/>
+                    <pic:cNvPr id="0" name="Picture 28"/>
                     <pic:cNvPicPr>
                       <a:picLocks noChangeAspect="1" noChangeArrowheads="1"/>
                     </pic:cNvPicPr>
@@ -5573,7 +5712,7 @@
                   <pic:spPr bwMode="auto">
                     <a:xfrm>
                       <a:off x="0" y="0"/>
-                      <a:ext cx="7517016" cy="4006482"/>
+                      <a:ext cx="7516956" cy="4039029"/>
                     </a:xfrm>
                     <a:prstGeom prst="rect">
                       <a:avLst/>
@@ -5613,10 +5752,739 @@
     <w:p>
       <w:pPr>
         <w:rPr>
-          <w:rFonts w:hint="cs"/>
-          <w:rtl/>
-        </w:rPr>
-      </w:pPr>
+          <w:rtl/>
+        </w:rPr>
+      </w:pPr>
+    </w:p>
+    <w:p>
+      <w:pPr>
+        <w:rPr>
+          <w:rtl/>
+        </w:rPr>
+      </w:pPr>
+    </w:p>
+    <w:p>
+      <w:pPr>
+        <w:rPr>
+          <w:rtl/>
+        </w:rPr>
+      </w:pPr>
+    </w:p>
+    <w:p>
+      <w:pPr>
+        <w:rPr>
+          <w:rtl/>
+        </w:rPr>
+      </w:pPr>
+    </w:p>
+    <w:p>
+      <w:pPr>
+        <w:rPr>
+          <w:rtl/>
+        </w:rPr>
+      </w:pPr>
+    </w:p>
+    <w:p>
+      <w:pPr>
+        <w:rPr>
+          <w:rtl/>
+        </w:rPr>
+      </w:pPr>
+    </w:p>
+    <w:p>
+      <w:pPr>
+        <w:rPr>
+          <w:rtl/>
+        </w:rPr>
+      </w:pPr>
+    </w:p>
+    <w:p>
+      <w:pPr>
+        <w:rPr>
+          <w:rtl/>
+        </w:rPr>
+      </w:pPr>
+    </w:p>
+    <w:p>
+      <w:pPr>
+        <w:rPr>
+          <w:rtl/>
+        </w:rPr>
+      </w:pPr>
+    </w:p>
+    <w:p>
+      <w:pPr>
+        <w:rPr>
+          <w:rtl/>
+        </w:rPr>
+      </w:pPr>
+    </w:p>
+    <w:p>
+      <w:pPr>
+        <w:rPr>
+          <w:rtl/>
+        </w:rPr>
+      </w:pPr>
+    </w:p>
+    <w:p>
+      <w:pPr>
+        <w:rPr>
+          <w:rtl/>
+        </w:rPr>
+      </w:pPr>
+    </w:p>
+    <w:p>
+      <w:pPr>
+        <w:rPr>
+          <w:rtl/>
+        </w:rPr>
+      </w:pPr>
+    </w:p>
+    <w:p>
+      <w:pPr>
+        <w:rPr>
+          <w:rtl/>
+        </w:rPr>
+      </w:pPr>
+    </w:p>
+    <w:p>
+      <w:pPr>
+        <w:rPr>
+          <w:rtl/>
+        </w:rPr>
+      </w:pPr>
+    </w:p>
+    <w:p>
+      <w:pPr>
+        <w:rPr>
+          <w:rtl/>
+        </w:rPr>
+      </w:pPr>
+    </w:p>
+    <w:p>
+      <w:pPr>
+        <w:rPr>
+          <w:rtl/>
+        </w:rPr>
+      </w:pPr>
+    </w:p>
+    <w:p>
+      <w:pPr>
+        <w:rPr>
+          <w:rtl/>
+        </w:rPr>
+      </w:pPr>
+    </w:p>
+    <w:p>
+      <w:pPr>
+        <w:bidi w:val="0"/>
+        <w:spacing w:after="200"/>
+        <w:rPr>
+          <w:rtl/>
+        </w:rPr>
+      </w:pPr>
+      <w:r>
+        <w:rPr>
+          <w:rtl/>
+        </w:rPr>
+        <w:br w:type="page"/>
+      </w:r>
+    </w:p>
+    <w:p>
+      <w:pPr>
+        <w:rPr>
+          <w:rtl/>
+        </w:rPr>
+      </w:pPr>
+    </w:p>
+    <w:p>
+      <w:pPr>
+        <w:spacing w:after="0"/>
+        <w:rPr>
+          <w:rFonts w:eastAsiaTheme="majorEastAsia" w:cs="Arial"/>
+          <w:b/>
+          <w:bCs/>
+          <w:color w:val="365F91" w:themeColor="accent1" w:themeShade="BF"/>
+          <w:sz w:val="28"/>
+          <w:szCs w:val="28"/>
+        </w:rPr>
+      </w:pPr>
+      <w:r>
+        <w:rPr>
+          <w:rFonts w:eastAsiaTheme="majorEastAsia" w:cs="Arial"/>
+          <w:b/>
+          <w:bCs/>
+          <w:color w:val="365F91" w:themeColor="accent1" w:themeShade="BF"/>
+          <w:sz w:val="28"/>
+          <w:szCs w:val="28"/>
+          <w:rtl/>
+        </w:rPr>
+        <w:t>עבודה אסינכרונית</w:t>
+      </w:r>
+      <w:r>
+        <w:rPr>
+          <w:rFonts w:eastAsiaTheme="majorEastAsia" w:cs="Arial" w:hint="cs"/>
+          <w:b/>
+          <w:bCs/>
+          <w:color w:val="365F91" w:themeColor="accent1" w:themeShade="BF"/>
+          <w:sz w:val="28"/>
+          <w:szCs w:val="28"/>
+        </w:rPr>
+        <w:t xml:space="preserve"> </w:t>
+      </w:r>
+      <w:r>
+        <w:rPr>
+          <w:rFonts w:eastAsiaTheme="majorEastAsia" w:cs="Arial"/>
+          <w:b/>
+          <w:bCs/>
+          <w:color w:val="365F91" w:themeColor="accent1" w:themeShade="BF"/>
+          <w:sz w:val="28"/>
+          <w:szCs w:val="28"/>
+          <w:rtl/>
+        </w:rPr>
+        <w:t>עם ממשק משתמש:</w:t>
+      </w:r>
+    </w:p>
+    <w:p>
+      <w:pPr>
+        <w:rPr>
+          <w:rtl/>
+        </w:rPr>
+      </w:pPr>
+    </w:p>
+    <w:p>
+      <w:r>
+        <w:rPr>
+          <w:rFonts w:hint="cs"/>
+          <w:rtl/>
+        </w:rPr>
+        <w:t xml:space="preserve">מימשנו </w:t>
+      </w:r>
+      <w:r>
+        <w:rPr>
+          <w:rtl/>
+        </w:rPr>
+        <w:t>במחלקת</w:t>
+      </w:r>
+      <w:r>
+        <w:t xml:space="preserve"> </w:t>
+      </w:r>
+      <w:proofErr w:type="spellStart"/>
+      <w:r>
+        <w:t>FormMain</w:t>
+      </w:r>
+      <w:proofErr w:type="spellEnd"/>
+      <w:r>
+        <w:t xml:space="preserve"> </w:t>
+      </w:r>
+      <w:r>
+        <w:rPr>
+          <w:rtl/>
+        </w:rPr>
+        <w:t xml:space="preserve">של האפליקציה, השימוש בתכנות אסינכרוני ממחיש את הצורך לעבד נתונים רבים משרתי </w:t>
+      </w:r>
+      <w:proofErr w:type="spellStart"/>
+      <w:r>
+        <w:rPr>
+          <w:rtl/>
+        </w:rPr>
+        <w:t>פייסבוק</w:t>
+      </w:r>
+      <w:proofErr w:type="spellEnd"/>
+      <w:r>
+        <w:rPr>
+          <w:rtl/>
+        </w:rPr>
+        <w:t xml:space="preserve"> במקביל תוך שמירה על חוויית משתמש חלקה ומהירה. כל פעולה שדורשת פנייה לשרת מתבצעת ב</w:t>
+      </w:r>
+      <w:r>
+        <w:t xml:space="preserve">-Thread </w:t>
+      </w:r>
+      <w:r>
+        <w:rPr>
+          <w:rtl/>
+        </w:rPr>
+        <w:t>נפרד, מה שמאפשר ביצוע מקבילי של מספר פעולות ללא חשש לתקיעות או השהיות בממשק המשתמש</w:t>
+      </w:r>
+      <w:r>
+        <w:t>.</w:t>
+      </w:r>
+    </w:p>
+    <w:p>
+      <w:r>
+        <w:rPr>
+          <w:rtl/>
+        </w:rPr>
+        <w:t>העבודה האסינכרונית ב</w:t>
+      </w:r>
+      <w:r>
+        <w:t xml:space="preserve"> </w:t>
+      </w:r>
+      <w:proofErr w:type="spellStart"/>
+      <w:r>
+        <w:t>FormMain</w:t>
+      </w:r>
+      <w:proofErr w:type="spellEnd"/>
+      <w:r>
+        <w:t xml:space="preserve"> </w:t>
+      </w:r>
+      <w:r>
+        <w:t>-</w:t>
+      </w:r>
+      <w:r>
+        <w:rPr>
+          <w:rtl/>
+        </w:rPr>
+        <w:t>כוללת את הפעולות הבאות</w:t>
+      </w:r>
+      <w:r>
+        <w:t>:</w:t>
+      </w:r>
+    </w:p>
+    <w:p>
+      <w:pPr>
+        <w:numPr>
+          <w:ilvl w:val="0"/>
+          <w:numId w:val="17"/>
+        </w:numPr>
+      </w:pPr>
+      <w:r>
+        <w:rPr>
+          <w:rtl/>
+        </w:rPr>
+        <w:t>שליפת נתוני המשתמש המחובר והצגתם בממשק</w:t>
+      </w:r>
+      <w:r>
+        <w:t>.</w:t>
+      </w:r>
+    </w:p>
+    <w:p>
+      <w:pPr>
+        <w:numPr>
+          <w:ilvl w:val="0"/>
+          <w:numId w:val="17"/>
+        </w:numPr>
+      </w:pPr>
+      <w:r>
+        <w:rPr>
+          <w:rtl/>
+        </w:rPr>
+        <w:t xml:space="preserve">טעינת פרטים נוספים כמו פוסטים, אלבומים, עמודים שאהב, חברים </w:t>
+      </w:r>
+      <w:proofErr w:type="spellStart"/>
+      <w:r>
+        <w:rPr>
+          <w:rtl/>
+        </w:rPr>
+        <w:t>וכו</w:t>
+      </w:r>
+      <w:proofErr w:type="spellEnd"/>
+      <w:r>
+        <w:t>.</w:t>
+      </w:r>
+      <w:r>
+        <w:t>'</w:t>
+      </w:r>
+      <w:r>
+        <w:rPr>
+          <w:rFonts w:hint="cs"/>
+          <w:rtl/>
+        </w:rPr>
+        <w:t>..</w:t>
+      </w:r>
+    </w:p>
+    <w:p>
+      <w:pPr>
+        <w:numPr>
+          <w:ilvl w:val="0"/>
+          <w:numId w:val="17"/>
+        </w:numPr>
+      </w:pPr>
+      <w:r>
+        <w:rPr>
+          <w:rtl/>
+        </w:rPr>
+        <w:t xml:space="preserve">פרסום </w:t>
+      </w:r>
+      <w:r>
+        <w:rPr>
+          <w:rFonts w:hint="cs"/>
+          <w:rtl/>
+        </w:rPr>
+        <w:t>פוסטים חדשים</w:t>
+      </w:r>
+      <w:r>
+        <w:rPr>
+          <w:rtl/>
+        </w:rPr>
+        <w:t xml:space="preserve"> ועדכונ</w:t>
+      </w:r>
+      <w:r>
+        <w:rPr>
+          <w:rFonts w:hint="cs"/>
+          <w:rtl/>
+        </w:rPr>
+        <w:t>ם</w:t>
+      </w:r>
+      <w:r>
+        <w:rPr>
+          <w:rtl/>
+        </w:rPr>
+        <w:t xml:space="preserve"> </w:t>
+      </w:r>
+      <w:r>
+        <w:rPr>
+          <w:rFonts w:hint="cs"/>
+          <w:rtl/>
+        </w:rPr>
+        <w:t>ברשימת הפוסטים של המשתמש</w:t>
+      </w:r>
+      <w:r>
+        <w:t>.</w:t>
+      </w:r>
+    </w:p>
+    <w:p>
+      <w:r>
+        <w:rPr>
+          <w:rtl/>
+        </w:rPr>
+        <w:t xml:space="preserve">הבחירה בשימוש בתכנות אסינכרוני נבעה מהצורך להבטיח שהממשק </w:t>
+      </w:r>
+      <w:r>
+        <w:rPr>
+          <w:rFonts w:hint="cs"/>
+          <w:rtl/>
+        </w:rPr>
+        <w:t xml:space="preserve">משתמש </w:t>
+      </w:r>
+      <w:proofErr w:type="spellStart"/>
+      <w:r>
+        <w:rPr>
+          <w:rtl/>
+        </w:rPr>
+        <w:t>ישאר</w:t>
+      </w:r>
+      <w:proofErr w:type="spellEnd"/>
+      <w:r>
+        <w:rPr>
+          <w:rtl/>
+        </w:rPr>
+        <w:t xml:space="preserve"> תגובתי ויעיל</w:t>
+      </w:r>
+      <w:r>
+        <w:rPr>
+          <w:rFonts w:hint="cs"/>
+          <w:rtl/>
+        </w:rPr>
+        <w:t>,</w:t>
+      </w:r>
+      <w:r>
+        <w:rPr>
+          <w:rtl/>
+        </w:rPr>
+        <w:t xml:space="preserve"> בזמן שביצוע הפעולות השונות </w:t>
+      </w:r>
+      <w:r>
+        <w:rPr>
+          <w:rFonts w:hint="cs"/>
+          <w:rtl/>
+        </w:rPr>
+        <w:t xml:space="preserve">ובעיקר הפעולות הארוכות של משיכת מידע משרתי </w:t>
+      </w:r>
+      <w:proofErr w:type="spellStart"/>
+      <w:r>
+        <w:rPr>
+          <w:rFonts w:hint="cs"/>
+          <w:rtl/>
+        </w:rPr>
+        <w:t>פייסבוק</w:t>
+      </w:r>
+      <w:proofErr w:type="spellEnd"/>
+      <w:r>
+        <w:rPr>
+          <w:rFonts w:hint="cs"/>
+          <w:rtl/>
+        </w:rPr>
+        <w:t xml:space="preserve"> </w:t>
+      </w:r>
+      <w:r>
+        <w:rPr>
+          <w:rtl/>
+        </w:rPr>
+        <w:t xml:space="preserve">לא יהווה עומס על </w:t>
+      </w:r>
+      <w:r>
+        <w:rPr>
+          <w:rFonts w:hint="cs"/>
+          <w:rtl/>
+        </w:rPr>
+        <w:t>האפליקציה</w:t>
+      </w:r>
+      <w:r>
+        <w:rPr>
+          <w:rtl/>
+        </w:rPr>
+        <w:t>. זה מאפשר למשתמש להמשיך לנווט באפליקציה ולבצע פעולות נוספות בזמן שנתונים נטענים ברקע, מה שמשפר את חוויית השימוש ומזרז את התגובה של האפליקציה</w:t>
+      </w:r>
+      <w:r>
+        <w:t>.</w:t>
+      </w:r>
+    </w:p>
+    <w:p>
+      <w:pPr>
+        <w:rPr>
+          <w:rtl/>
+        </w:rPr>
+      </w:pPr>
+    </w:p>
+    <w:p>
+      <w:pPr>
+        <w:spacing w:after="0"/>
+        <w:rPr>
+          <w:rFonts w:eastAsiaTheme="majorEastAsia" w:cs="Arial"/>
+          <w:b/>
+          <w:bCs/>
+          <w:color w:val="365F91" w:themeColor="accent1" w:themeShade="BF"/>
+          <w:sz w:val="28"/>
+          <w:szCs w:val="28"/>
+          <w:rtl/>
+        </w:rPr>
+      </w:pPr>
+      <w:r>
+        <w:rPr>
+          <w:rFonts w:eastAsiaTheme="majorEastAsia" w:cs="Arial"/>
+          <w:b/>
+          <w:bCs/>
+          <w:color w:val="365F91" w:themeColor="accent1" w:themeShade="BF"/>
+          <w:sz w:val="28"/>
+          <w:szCs w:val="28"/>
+          <w:rtl/>
+        </w:rPr>
+        <w:t xml:space="preserve">עבודה עם </w:t>
+      </w:r>
+      <w:r>
+        <w:rPr>
+          <w:rFonts w:eastAsiaTheme="majorEastAsia" w:cs="Arial"/>
+          <w:b/>
+          <w:bCs/>
+          <w:color w:val="365F91" w:themeColor="accent1" w:themeShade="BF"/>
+          <w:sz w:val="28"/>
+          <w:szCs w:val="28"/>
+        </w:rPr>
+        <w:t>Data Binding</w:t>
+      </w:r>
+      <w:r>
+        <w:rPr>
+          <w:rFonts w:eastAsiaTheme="majorEastAsia" w:cs="Arial"/>
+          <w:b/>
+          <w:bCs/>
+          <w:color w:val="365F91" w:themeColor="accent1" w:themeShade="BF"/>
+          <w:sz w:val="28"/>
+          <w:szCs w:val="28"/>
+          <w:rtl/>
+        </w:rPr>
+        <w:t>:</w:t>
+      </w:r>
+    </w:p>
+    <w:p>
+      <w:pPr>
+        <w:rPr>
+          <w:rtl/>
+        </w:rPr>
+      </w:pPr>
+    </w:p>
+    <w:p>
+      <w:pPr>
+        <w:rPr>
+          <w:rtl/>
+        </w:rPr>
+      </w:pPr>
+      <w:r>
+        <w:rPr>
+          <w:rtl/>
+        </w:rPr>
+        <w:t>השתמשנו ב</w:t>
+      </w:r>
+      <w:r>
+        <w:rPr>
+          <w:rFonts w:hint="cs"/>
+          <w:rtl/>
+        </w:rPr>
+        <w:t>-</w:t>
+      </w:r>
+      <w:r>
+        <w:t>Data Binding </w:t>
+      </w:r>
+      <w:r>
+        <w:rPr>
+          <w:rFonts w:hint="cs"/>
+          <w:rtl/>
+        </w:rPr>
+        <w:t xml:space="preserve"> </w:t>
+      </w:r>
+      <w:r>
+        <w:rPr>
+          <w:rtl/>
+        </w:rPr>
+        <w:t>במחלקת ה</w:t>
+      </w:r>
+      <w:r>
+        <w:rPr>
+          <w:rFonts w:hint="cs"/>
+          <w:rtl/>
+        </w:rPr>
+        <w:t>-</w:t>
+      </w:r>
+      <w:proofErr w:type="spellStart"/>
+      <w:r>
+        <w:t>FormMain</w:t>
+      </w:r>
+      <w:proofErr w:type="spellEnd"/>
+      <w:r>
+        <w:t xml:space="preserve"> </w:t>
+      </w:r>
+      <w:r>
+        <w:rPr>
+          <w:rFonts w:hint="cs"/>
+          <w:rtl/>
+        </w:rPr>
+        <w:t xml:space="preserve"> </w:t>
+      </w:r>
+      <w:r>
+        <w:rPr>
+          <w:rtl/>
+        </w:rPr>
+        <w:t xml:space="preserve">בצורה שבאה לידי ביטוי בהצגת רשימת </w:t>
+      </w:r>
+      <w:r>
+        <w:rPr>
+          <w:rFonts w:hint="cs"/>
+          <w:rtl/>
+        </w:rPr>
+        <w:t>ה</w:t>
+      </w:r>
+      <w:r>
+        <w:rPr>
+          <w:rtl/>
+        </w:rPr>
+        <w:t>חברים,</w:t>
+      </w:r>
+      <w:r>
+        <w:rPr>
+          <w:rFonts w:hint="cs"/>
+          <w:rtl/>
+        </w:rPr>
+        <w:t xml:space="preserve"> </w:t>
+      </w:r>
+      <w:r>
+        <w:rPr>
+          <w:rtl/>
+        </w:rPr>
+        <w:t xml:space="preserve">הצגת </w:t>
+      </w:r>
+      <w:r>
+        <w:rPr>
+          <w:rFonts w:hint="cs"/>
+          <w:rtl/>
+        </w:rPr>
+        <w:t>ה</w:t>
+      </w:r>
+      <w:r>
+        <w:rPr>
+          <w:rtl/>
+        </w:rPr>
+        <w:t>דפים שאהב,</w:t>
+      </w:r>
+      <w:r>
+        <w:rPr>
+          <w:rFonts w:hint="cs"/>
+          <w:rtl/>
+        </w:rPr>
+        <w:t xml:space="preserve"> </w:t>
+      </w:r>
+      <w:r>
+        <w:rPr>
+          <w:rtl/>
+        </w:rPr>
+        <w:t xml:space="preserve">הצגת </w:t>
+      </w:r>
+      <w:r>
+        <w:rPr>
+          <w:rFonts w:hint="cs"/>
+          <w:rtl/>
+        </w:rPr>
+        <w:t>ה</w:t>
+      </w:r>
+      <w:r>
+        <w:rPr>
+          <w:rtl/>
+        </w:rPr>
+        <w:t xml:space="preserve">אלבומים, והצגת קבוצות </w:t>
+      </w:r>
+      <w:r>
+        <w:rPr>
+          <w:rFonts w:hint="cs"/>
+          <w:rtl/>
+        </w:rPr>
+        <w:t>ה</w:t>
+      </w:r>
+      <w:r>
+        <w:rPr>
+          <w:rtl/>
+        </w:rPr>
+        <w:t xml:space="preserve">ספורט </w:t>
+      </w:r>
+      <w:r>
+        <w:rPr>
+          <w:rFonts w:hint="cs"/>
+          <w:rtl/>
+        </w:rPr>
+        <w:t>ה</w:t>
+      </w:r>
+      <w:r>
+        <w:rPr>
+          <w:rtl/>
+        </w:rPr>
+        <w:t>אהובות.</w:t>
+      </w:r>
+    </w:p>
+    <w:p>
+      <w:r>
+        <w:rPr>
+          <w:rtl/>
+        </w:rPr>
+        <w:t>בנוסף, השתמשנו ב</w:t>
+      </w:r>
+      <w:r>
+        <w:t xml:space="preserve">data binding </w:t>
+      </w:r>
+      <w:r>
+        <w:rPr>
+          <w:rFonts w:hint="cs"/>
+          <w:rtl/>
+        </w:rPr>
+        <w:t xml:space="preserve"> </w:t>
+      </w:r>
+      <w:r>
+        <w:rPr>
+          <w:rtl/>
+        </w:rPr>
+        <w:t>להצגת הפוסטים שהמשתמש פרסם</w:t>
+      </w:r>
+      <w:r>
+        <w:t>.</w:t>
+      </w:r>
+    </w:p>
+    <w:p>
+      <w:pPr>
+        <w:rPr>
+          <w:rFonts w:hint="cs"/>
+          <w:rtl/>
+        </w:rPr>
+      </w:pPr>
+      <w:r>
+        <w:t> </w:t>
+      </w:r>
     </w:p>
     <w:sectPr>
       <w:headerReference w:type="default" r:id="rId17"/>
@@ -6707,6 +7575,155 @@
     </w:lvl>
   </w:abstractNum>
   <w:abstractNum w:abstractNumId="5" w15:restartNumberingAfterBreak="0">
+    <w:nsid w:val="1C8378FA"/>
+    <w:multiLevelType w:val="multilevel"/>
+    <w:tmpl w:val="CB90ED84"/>
+    <w:lvl w:ilvl="0">
+      <w:start w:val="1"/>
+      <w:numFmt w:val="bullet"/>
+      <w:lvlText w:val=""/>
+      <w:lvlJc w:val="left"/>
+      <w:pPr>
+        <w:tabs>
+          <w:tab w:val="num" w:pos="720"/>
+        </w:tabs>
+        <w:ind w:left="720" w:hanging="360"/>
+      </w:pPr>
+      <w:rPr>
+        <w:rFonts w:ascii="Symbol" w:hAnsi="Symbol" w:hint="default"/>
+        <w:sz w:val="20"/>
+      </w:rPr>
+    </w:lvl>
+    <w:lvl w:ilvl="1" w:tentative="1">
+      <w:start w:val="1"/>
+      <w:numFmt w:val="bullet"/>
+      <w:lvlText w:val="o"/>
+      <w:lvlJc w:val="left"/>
+      <w:pPr>
+        <w:tabs>
+          <w:tab w:val="num" w:pos="1440"/>
+        </w:tabs>
+        <w:ind w:left="1440" w:hanging="360"/>
+      </w:pPr>
+      <w:rPr>
+        <w:rFonts w:ascii="Courier New" w:hAnsi="Courier New" w:hint="default"/>
+        <w:sz w:val="20"/>
+      </w:rPr>
+    </w:lvl>
+    <w:lvl w:ilvl="2" w:tentative="1">
+      <w:start w:val="1"/>
+      <w:numFmt w:val="bullet"/>
+      <w:lvlText w:val=""/>
+      <w:lvlJc w:val="left"/>
+      <w:pPr>
+        <w:tabs>
+          <w:tab w:val="num" w:pos="2160"/>
+        </w:tabs>
+        <w:ind w:left="2160" w:hanging="360"/>
+      </w:pPr>
+      <w:rPr>
+        <w:rFonts w:ascii="Wingdings" w:hAnsi="Wingdings" w:hint="default"/>
+        <w:sz w:val="20"/>
+      </w:rPr>
+    </w:lvl>
+    <w:lvl w:ilvl="3" w:tentative="1">
+      <w:start w:val="1"/>
+      <w:numFmt w:val="bullet"/>
+      <w:lvlText w:val=""/>
+      <w:lvlJc w:val="left"/>
+      <w:pPr>
+        <w:tabs>
+          <w:tab w:val="num" w:pos="2880"/>
+        </w:tabs>
+        <w:ind w:left="2880" w:hanging="360"/>
+      </w:pPr>
+      <w:rPr>
+        <w:rFonts w:ascii="Wingdings" w:hAnsi="Wingdings" w:hint="default"/>
+        <w:sz w:val="20"/>
+      </w:rPr>
+    </w:lvl>
+    <w:lvl w:ilvl="4" w:tentative="1">
+      <w:start w:val="1"/>
+      <w:numFmt w:val="bullet"/>
+      <w:lvlText w:val=""/>
+      <w:lvlJc w:val="left"/>
+      <w:pPr>
+        <w:tabs>
+          <w:tab w:val="num" w:pos="3600"/>
+        </w:tabs>
+        <w:ind w:left="3600" w:hanging="360"/>
+      </w:pPr>
+      <w:rPr>
+        <w:rFonts w:ascii="Wingdings" w:hAnsi="Wingdings" w:hint="default"/>
+        <w:sz w:val="20"/>
+      </w:rPr>
+    </w:lvl>
+    <w:lvl w:ilvl="5" w:tentative="1">
+      <w:start w:val="1"/>
+      <w:numFmt w:val="bullet"/>
+      <w:lvlText w:val=""/>
+      <w:lvlJc w:val="left"/>
+      <w:pPr>
+        <w:tabs>
+          <w:tab w:val="num" w:pos="4320"/>
+        </w:tabs>
+        <w:ind w:left="4320" w:hanging="360"/>
+      </w:pPr>
+      <w:rPr>
+        <w:rFonts w:ascii="Wingdings" w:hAnsi="Wingdings" w:hint="default"/>
+        <w:sz w:val="20"/>
+      </w:rPr>
+    </w:lvl>
+    <w:lvl w:ilvl="6" w:tentative="1">
+      <w:start w:val="1"/>
+      <w:numFmt w:val="bullet"/>
+      <w:lvlText w:val=""/>
+      <w:lvlJc w:val="left"/>
+      <w:pPr>
+        <w:tabs>
+          <w:tab w:val="num" w:pos="5040"/>
+        </w:tabs>
+        <w:ind w:left="5040" w:hanging="360"/>
+      </w:pPr>
+      <w:rPr>
+        <w:rFonts w:ascii="Wingdings" w:hAnsi="Wingdings" w:hint="default"/>
+        <w:sz w:val="20"/>
+      </w:rPr>
+    </w:lvl>
+    <w:lvl w:ilvl="7" w:tentative="1">
+      <w:start w:val="1"/>
+      <w:numFmt w:val="bullet"/>
+      <w:lvlText w:val=""/>
+      <w:lvlJc w:val="left"/>
+      <w:pPr>
+        <w:tabs>
+          <w:tab w:val="num" w:pos="5760"/>
+        </w:tabs>
+        <w:ind w:left="5760" w:hanging="360"/>
+      </w:pPr>
+      <w:rPr>
+        <w:rFonts w:ascii="Wingdings" w:hAnsi="Wingdings" w:hint="default"/>
+        <w:sz w:val="20"/>
+      </w:rPr>
+    </w:lvl>
+    <w:lvl w:ilvl="8" w:tentative="1">
+      <w:start w:val="1"/>
+      <w:numFmt w:val="bullet"/>
+      <w:lvlText w:val=""/>
+      <w:lvlJc w:val="left"/>
+      <w:pPr>
+        <w:tabs>
+          <w:tab w:val="num" w:pos="6480"/>
+        </w:tabs>
+        <w:ind w:left="6480" w:hanging="360"/>
+      </w:pPr>
+      <w:rPr>
+        <w:rFonts w:ascii="Wingdings" w:hAnsi="Wingdings" w:hint="default"/>
+        <w:sz w:val="20"/>
+      </w:rPr>
+    </w:lvl>
+  </w:abstractNum>
+  <w:abstractNum w:abstractNumId="6" w15:restartNumberingAfterBreak="0">
     <w:nsid w:val="23FB203B"/>
     <w:multiLevelType w:val="hybridMultilevel"/>
     <w:tmpl w:val="BEB4A8D6"/>
@@ -6795,7 +7812,7 @@
       </w:pPr>
     </w:lvl>
   </w:abstractNum>
-  <w:abstractNum w:abstractNumId="6" w15:restartNumberingAfterBreak="0">
+  <w:abstractNum w:abstractNumId="7" w15:restartNumberingAfterBreak="0">
     <w:nsid w:val="2CE92BD9"/>
     <w:multiLevelType w:val="multilevel"/>
     <w:tmpl w:val="B210C056"/>
@@ -6944,7 +7961,7 @@
       </w:rPr>
     </w:lvl>
   </w:abstractNum>
-  <w:abstractNum w:abstractNumId="7" w15:restartNumberingAfterBreak="0">
+  <w:abstractNum w:abstractNumId="8" w15:restartNumberingAfterBreak="0">
     <w:nsid w:val="32F50D29"/>
     <w:multiLevelType w:val="hybridMultilevel"/>
     <w:tmpl w:val="E2E643D0"/>
@@ -7033,7 +8050,7 @@
       </w:pPr>
     </w:lvl>
   </w:abstractNum>
-  <w:abstractNum w:abstractNumId="8" w15:restartNumberingAfterBreak="0">
+  <w:abstractNum w:abstractNumId="9" w15:restartNumberingAfterBreak="0">
     <w:nsid w:val="33CC5B6A"/>
     <w:multiLevelType w:val="hybridMultilevel"/>
     <w:tmpl w:val="57E0AF10"/>
@@ -7122,7 +8139,7 @@
       </w:pPr>
     </w:lvl>
   </w:abstractNum>
-  <w:abstractNum w:abstractNumId="9" w15:restartNumberingAfterBreak="0">
+  <w:abstractNum w:abstractNumId="10" w15:restartNumberingAfterBreak="0">
     <w:nsid w:val="3AB56052"/>
     <w:multiLevelType w:val="hybridMultilevel"/>
     <w:tmpl w:val="35EABF58"/>
@@ -7211,7 +8228,7 @@
       </w:pPr>
     </w:lvl>
   </w:abstractNum>
-  <w:abstractNum w:abstractNumId="10" w15:restartNumberingAfterBreak="0">
+  <w:abstractNum w:abstractNumId="11" w15:restartNumberingAfterBreak="0">
     <w:nsid w:val="5B6B7040"/>
     <w:multiLevelType w:val="hybridMultilevel"/>
     <w:tmpl w:val="DDD26AE6"/>
@@ -7300,7 +8317,7 @@
       </w:pPr>
     </w:lvl>
   </w:abstractNum>
-  <w:abstractNum w:abstractNumId="11" w15:restartNumberingAfterBreak="0">
+  <w:abstractNum w:abstractNumId="12" w15:restartNumberingAfterBreak="0">
     <w:nsid w:val="5C882A1D"/>
     <w:multiLevelType w:val="hybridMultilevel"/>
     <w:tmpl w:val="DC369558"/>
@@ -7440,7 +8457,7 @@
       </w:rPr>
     </w:lvl>
   </w:abstractNum>
-  <w:abstractNum w:abstractNumId="12" w15:restartNumberingAfterBreak="0">
+  <w:abstractNum w:abstractNumId="13" w15:restartNumberingAfterBreak="0">
     <w:nsid w:val="6C2769AE"/>
     <w:multiLevelType w:val="hybridMultilevel"/>
     <w:tmpl w:val="0D0856AC"/>
@@ -7553,7 +8570,7 @@
       </w:rPr>
     </w:lvl>
   </w:abstractNum>
-  <w:abstractNum w:abstractNumId="13" w15:restartNumberingAfterBreak="0">
+  <w:abstractNum w:abstractNumId="14" w15:restartNumberingAfterBreak="0">
     <w:nsid w:val="6F530EA1"/>
     <w:multiLevelType w:val="hybridMultilevel"/>
     <w:tmpl w:val="6D048B0A"/>
@@ -7642,7 +8659,7 @@
       </w:pPr>
     </w:lvl>
   </w:abstractNum>
-  <w:abstractNum w:abstractNumId="14" w15:restartNumberingAfterBreak="0">
+  <w:abstractNum w:abstractNumId="15" w15:restartNumberingAfterBreak="0">
     <w:nsid w:val="748603B9"/>
     <w:multiLevelType w:val="hybridMultilevel"/>
     <w:tmpl w:val="EB326B8C"/>
@@ -7731,7 +8748,7 @@
       </w:pPr>
     </w:lvl>
   </w:abstractNum>
-  <w:abstractNum w:abstractNumId="15" w15:restartNumberingAfterBreak="0">
+  <w:abstractNum w:abstractNumId="16" w15:restartNumberingAfterBreak="0">
     <w:nsid w:val="7A4E5A71"/>
     <w:multiLevelType w:val="hybridMultilevel"/>
     <w:tmpl w:val="06541A98"/>
@@ -7821,22 +8838,22 @@
     </w:lvl>
   </w:abstractNum>
   <w:num w:numId="1" w16cid:durableId="1092319249">
-    <w:abstractNumId w:val="11"/>
+    <w:abstractNumId w:val="12"/>
   </w:num>
   <w:num w:numId="2" w16cid:durableId="451825372">
-    <w:abstractNumId w:val="15"/>
+    <w:abstractNumId w:val="16"/>
   </w:num>
   <w:num w:numId="3" w16cid:durableId="110322582">
-    <w:abstractNumId w:val="13"/>
+    <w:abstractNumId w:val="14"/>
   </w:num>
   <w:num w:numId="4" w16cid:durableId="1585603381">
-    <w:abstractNumId w:val="14"/>
+    <w:abstractNumId w:val="15"/>
   </w:num>
   <w:num w:numId="5" w16cid:durableId="528030742">
     <w:abstractNumId w:val="4"/>
   </w:num>
   <w:num w:numId="6" w16cid:durableId="1248266644">
-    <w:abstractNumId w:val="10"/>
+    <w:abstractNumId w:val="11"/>
   </w:num>
   <w:num w:numId="7" w16cid:durableId="1540043792">
     <w:abstractNumId w:val="2"/>
@@ -7845,28 +8862,31 @@
     <w:abstractNumId w:val="0"/>
   </w:num>
   <w:num w:numId="9" w16cid:durableId="411704261">
-    <w:abstractNumId w:val="7"/>
+    <w:abstractNumId w:val="8"/>
   </w:num>
   <w:num w:numId="10" w16cid:durableId="492792695">
     <w:abstractNumId w:val="1"/>
   </w:num>
   <w:num w:numId="11" w16cid:durableId="1863784862">
-    <w:abstractNumId w:val="12"/>
+    <w:abstractNumId w:val="13"/>
   </w:num>
   <w:num w:numId="12" w16cid:durableId="393361508">
-    <w:abstractNumId w:val="5"/>
+    <w:abstractNumId w:val="6"/>
   </w:num>
   <w:num w:numId="13" w16cid:durableId="35543037">
-    <w:abstractNumId w:val="8"/>
+    <w:abstractNumId w:val="9"/>
   </w:num>
   <w:num w:numId="14" w16cid:durableId="457181994">
     <w:abstractNumId w:val="3"/>
   </w:num>
   <w:num w:numId="15" w16cid:durableId="739183019">
-    <w:abstractNumId w:val="9"/>
+    <w:abstractNumId w:val="10"/>
   </w:num>
   <w:num w:numId="16" w16cid:durableId="670793461">
-    <w:abstractNumId w:val="6"/>
+    <w:abstractNumId w:val="7"/>
+  </w:num>
+  <w:num w:numId="17" w16cid:durableId="1413774421">
+    <w:abstractNumId w:val="5"/>
   </w:num>
   <w:numIdMacAtCleanup w:val="4"/>
 </w:numbering>

</xml_diff>